<commit_message>
Update ERS version 2
</commit_message>
<xml_diff>
--- a/Documentación/Especificacion de proyecto/ERS/Especificación de Requisitos Software (ERS).docx
+++ b/Documentación/Especificacion de proyecto/ERS/Especificación de Requisitos Software (ERS).docx
@@ -148,7 +148,7 @@
                                     <w:tag w:val=""/>
                                     <w:id w:val="-650599894"/>
                                     <w:dataBinding w:prefixMappings="xmlns:ns0='http://schemas.microsoft.com/office/2006/coverPageProps' " w:xpath="/ns0:CoverPageProperties[1]/ns0:PublishDate[1]" w:storeItemID="{55AF091B-3C7A-41E3-B477-F2FDAA23CFDA}"/>
-                                    <w:date w:fullDate="2018-12-28T00:00:00Z">
+                                    <w:date w:fullDate="2019-01-05T00:00:00Z">
                                       <w:dateFormat w:val="d-M-yyyy"/>
                                       <w:lid w:val="es-ES"/>
                                       <w:storeMappedDataAs w:val="dateTime"/>
@@ -173,7 +173,7 @@
                                           <w:szCs w:val="28"/>
                                           <w:lang w:val="es-ES"/>
                                         </w:rPr>
-                                        <w:t>28-12-2018</w:t>
+                                        <w:t>5-1-2019</w:t>
                                       </w:r>
                                     </w:p>
                                   </w:sdtContent>
@@ -3461,7 +3461,7 @@
                               <w:tag w:val=""/>
                               <w:id w:val="-650599894"/>
                               <w:dataBinding w:prefixMappings="xmlns:ns0='http://schemas.microsoft.com/office/2006/coverPageProps' " w:xpath="/ns0:CoverPageProperties[1]/ns0:PublishDate[1]" w:storeItemID="{55AF091B-3C7A-41E3-B477-F2FDAA23CFDA}"/>
-                              <w:date w:fullDate="2018-12-28T00:00:00Z">
+                              <w:date w:fullDate="2019-01-05T00:00:00Z">
                                 <w:dateFormat w:val="d-M-yyyy"/>
                                 <w:lid w:val="es-ES"/>
                                 <w:storeMappedDataAs w:val="dateTime"/>
@@ -3486,7 +3486,7 @@
                                     <w:szCs w:val="28"/>
                                     <w:lang w:val="es-ES"/>
                                   </w:rPr>
-                                  <w:t>28-12-2018</w:t>
+                                  <w:t>5-1-2019</w:t>
                                 </w:r>
                               </w:p>
                             </w:sdtContent>
@@ -4094,7 +4094,7 @@
         <w:pStyle w:val="Ttulo1"/>
         <w:ind w:left="-5"/>
       </w:pPr>
-      <w:bookmarkStart w:id="0" w:name="_Toc533715237"/>
+      <w:bookmarkStart w:id="0" w:name="_Toc534488397"/>
       <w:r>
         <w:t>Ficha del documento</w:t>
       </w:r>
@@ -4449,6 +4449,94 @@
           </w:p>
         </w:tc>
       </w:tr>
+      <w:tr>
+        <w:trPr>
+          <w:trHeight w:val="1143"/>
+        </w:trPr>
+        <w:tc>
+          <w:tcPr>
+            <w:tcW w:w="1187" w:type="dxa"/>
+            <w:tcBorders>
+              <w:top w:val="single" w:sz="6" w:space="0" w:color="808080"/>
+              <w:left w:val="single" w:sz="6" w:space="0" w:color="808080"/>
+              <w:bottom w:val="single" w:sz="6" w:space="0" w:color="808080"/>
+              <w:right w:val="single" w:sz="6" w:space="0" w:color="808080"/>
+            </w:tcBorders>
+            <w:vAlign w:val="center"/>
+          </w:tcPr>
+          <w:p>
+            <w:pPr>
+              <w:spacing w:line="259" w:lineRule="auto"/>
+              <w:ind w:left="2"/>
+            </w:pPr>
+            <w:r>
+              <w:t>05/01/2019</w:t>
+            </w:r>
+          </w:p>
+        </w:tc>
+        <w:tc>
+          <w:tcPr>
+            <w:tcW w:w="1081" w:type="dxa"/>
+            <w:tcBorders>
+              <w:top w:val="single" w:sz="6" w:space="0" w:color="808080"/>
+              <w:left w:val="single" w:sz="6" w:space="0" w:color="808080"/>
+              <w:bottom w:val="single" w:sz="6" w:space="0" w:color="808080"/>
+              <w:right w:val="single" w:sz="6" w:space="0" w:color="808080"/>
+            </w:tcBorders>
+            <w:vAlign w:val="center"/>
+          </w:tcPr>
+          <w:p>
+            <w:pPr>
+              <w:spacing w:line="259" w:lineRule="auto"/>
+            </w:pPr>
+            <w:r>
+              <w:t>3</w:t>
+            </w:r>
+          </w:p>
+        </w:tc>
+        <w:tc>
+          <w:tcPr>
+            <w:tcW w:w="3063" w:type="dxa"/>
+            <w:tcBorders>
+              <w:top w:val="single" w:sz="6" w:space="0" w:color="808080"/>
+              <w:left w:val="single" w:sz="6" w:space="0" w:color="808080"/>
+              <w:bottom w:val="single" w:sz="6" w:space="0" w:color="808080"/>
+              <w:right w:val="single" w:sz="6" w:space="0" w:color="808080"/>
+            </w:tcBorders>
+            <w:vAlign w:val="center"/>
+          </w:tcPr>
+          <w:p>
+            <w:pPr>
+              <w:spacing w:line="259" w:lineRule="auto"/>
+            </w:pPr>
+            <w:r>
+              <w:t xml:space="preserve">Valeria Garro Abarca </w:t>
+            </w:r>
+          </w:p>
+        </w:tc>
+        <w:tc>
+          <w:tcPr>
+            <w:tcW w:w="3316" w:type="dxa"/>
+            <w:tcBorders>
+              <w:top w:val="single" w:sz="6" w:space="0" w:color="808080"/>
+              <w:left w:val="single" w:sz="6" w:space="0" w:color="808080"/>
+              <w:bottom w:val="single" w:sz="6" w:space="0" w:color="808080"/>
+              <w:right w:val="single" w:sz="6" w:space="0" w:color="808080"/>
+            </w:tcBorders>
+            <w:vAlign w:val="center"/>
+          </w:tcPr>
+          <w:p>
+            <w:pPr>
+              <w:spacing w:line="259" w:lineRule="auto"/>
+              <w:ind w:left="9"/>
+              <w:jc w:val="center"/>
+            </w:pPr>
+            <w:r>
+              <w:t>Actualización casos de uso</w:t>
+            </w:r>
+          </w:p>
+        </w:tc>
+      </w:tr>
     </w:tbl>
     <w:p>
       <w:pPr>
@@ -4587,6 +4675,7 @@
         <w:spacing w:after="0" w:line="259" w:lineRule="auto"/>
       </w:pPr>
       <w:r>
+        <w:lastRenderedPageBreak/>
         <w:t xml:space="preserve"> </w:t>
       </w:r>
     </w:p>
@@ -4608,6 +4697,11 @@
     <w:sdt>
       <w:sdtPr>
         <w:rPr>
+          <w:caps w:val="0"/>
+          <w:color w:val="auto"/>
+          <w:spacing w:val="0"/>
+          <w:sz w:val="20"/>
+          <w:szCs w:val="20"/>
           <w:lang w:val="es-ES"/>
         </w:rPr>
         <w:id w:val="309604160"/>
@@ -4620,11 +4714,6 @@
         <w:rPr>
           <w:b/>
           <w:bCs/>
-          <w:caps w:val="0"/>
-          <w:color w:val="auto"/>
-          <w:spacing w:val="0"/>
-          <w:sz w:val="20"/>
-          <w:szCs w:val="20"/>
         </w:rPr>
       </w:sdtEndPr>
       <w:sdtContent>
@@ -4675,7 +4764,7 @@
             </w:rPr>
             <w:fldChar w:fldCharType="separate"/>
           </w:r>
-          <w:hyperlink w:anchor="_Toc533715237" w:history="1">
+          <w:hyperlink w:anchor="_Toc534488397" w:history="1">
             <w:r>
               <w:rPr>
                 <w:rStyle w:val="Hipervnculo"/>
@@ -4702,7 +4791,7 @@
                 <w:noProof/>
                 <w:webHidden/>
               </w:rPr>
-              <w:instrText xml:space="preserve"> PAGEREF _Toc533715237 \h </w:instrText>
+              <w:instrText xml:space="preserve"> PAGEREF _Toc534488397 \h </w:instrText>
             </w:r>
             <w:r>
               <w:rPr>
@@ -4746,7 +4835,7 @@
               <w:szCs w:val="22"/>
             </w:rPr>
           </w:pPr>
-          <w:hyperlink w:anchor="_Toc533715238" w:history="1">
+          <w:hyperlink w:anchor="_Toc534488398" w:history="1">
             <w:r>
               <w:rPr>
                 <w:rStyle w:val="Hipervnculo"/>
@@ -4788,7 +4877,7 @@
                 <w:noProof/>
                 <w:webHidden/>
               </w:rPr>
-              <w:instrText xml:space="preserve"> PAGEREF _Toc533715238 \h </w:instrText>
+              <w:instrText xml:space="preserve"> PAGEREF _Toc534488398 \h </w:instrText>
             </w:r>
             <w:r>
               <w:rPr>
@@ -4831,7 +4920,7 @@
               <w:szCs w:val="22"/>
             </w:rPr>
           </w:pPr>
-          <w:hyperlink w:anchor="_Toc533715239" w:history="1">
+          <w:hyperlink w:anchor="_Toc534488399" w:history="1">
             <w:r>
               <w:rPr>
                 <w:rStyle w:val="Hipervnculo"/>
@@ -4858,7 +4947,7 @@
                 <w:noProof/>
                 <w:webHidden/>
               </w:rPr>
-              <w:instrText xml:space="preserve"> PAGEREF _Toc533715239 \h </w:instrText>
+              <w:instrText xml:space="preserve"> PAGEREF _Toc534488399 \h </w:instrText>
             </w:r>
             <w:r>
               <w:rPr>
@@ -4901,7 +4990,7 @@
               <w:szCs w:val="22"/>
             </w:rPr>
           </w:pPr>
-          <w:hyperlink w:anchor="_Toc533715240" w:history="1">
+          <w:hyperlink w:anchor="_Toc534488400" w:history="1">
             <w:r>
               <w:rPr>
                 <w:rStyle w:val="Hipervnculo"/>
@@ -4928,7 +5017,7 @@
                 <w:noProof/>
                 <w:webHidden/>
               </w:rPr>
-              <w:instrText xml:space="preserve"> PAGEREF _Toc533715240 \h </w:instrText>
+              <w:instrText xml:space="preserve"> PAGEREF _Toc534488400 \h </w:instrText>
             </w:r>
             <w:r>
               <w:rPr>
@@ -4971,7 +5060,7 @@
               <w:szCs w:val="22"/>
             </w:rPr>
           </w:pPr>
-          <w:hyperlink w:anchor="_Toc533715241" w:history="1">
+          <w:hyperlink w:anchor="_Toc534488401" w:history="1">
             <w:r>
               <w:rPr>
                 <w:rStyle w:val="Hipervnculo"/>
@@ -4998,7 +5087,7 @@
                 <w:noProof/>
                 <w:webHidden/>
               </w:rPr>
-              <w:instrText xml:space="preserve"> PAGEREF _Toc533715241 \h </w:instrText>
+              <w:instrText xml:space="preserve"> PAGEREF _Toc534488401 \h </w:instrText>
             </w:r>
             <w:r>
               <w:rPr>
@@ -5041,7 +5130,7 @@
               <w:szCs w:val="22"/>
             </w:rPr>
           </w:pPr>
-          <w:hyperlink w:anchor="_Toc533715242" w:history="1">
+          <w:hyperlink w:anchor="_Toc534488402" w:history="1">
             <w:r>
               <w:rPr>
                 <w:rStyle w:val="Hipervnculo"/>
@@ -5068,7 +5157,7 @@
                 <w:noProof/>
                 <w:webHidden/>
               </w:rPr>
-              <w:instrText xml:space="preserve"> PAGEREF _Toc533715242 \h </w:instrText>
+              <w:instrText xml:space="preserve"> PAGEREF _Toc534488402 \h </w:instrText>
             </w:r>
             <w:r>
               <w:rPr>
@@ -5111,7 +5200,7 @@
               <w:szCs w:val="22"/>
             </w:rPr>
           </w:pPr>
-          <w:hyperlink w:anchor="_Toc533715243" w:history="1">
+          <w:hyperlink w:anchor="_Toc534488403" w:history="1">
             <w:r>
               <w:rPr>
                 <w:rStyle w:val="Hipervnculo"/>
@@ -5138,7 +5227,7 @@
                 <w:noProof/>
                 <w:webHidden/>
               </w:rPr>
-              <w:instrText xml:space="preserve"> PAGEREF _Toc533715243 \h </w:instrText>
+              <w:instrText xml:space="preserve"> PAGEREF _Toc534488403 \h </w:instrText>
             </w:r>
             <w:r>
               <w:rPr>
@@ -5181,7 +5270,7 @@
               <w:szCs w:val="22"/>
             </w:rPr>
           </w:pPr>
-          <w:hyperlink w:anchor="_Toc533715244" w:history="1">
+          <w:hyperlink w:anchor="_Toc534488404" w:history="1">
             <w:r>
               <w:rPr>
                 <w:rStyle w:val="Hipervnculo"/>
@@ -5208,7 +5297,7 @@
                 <w:noProof/>
                 <w:webHidden/>
               </w:rPr>
-              <w:instrText xml:space="preserve"> PAGEREF _Toc533715244 \h </w:instrText>
+              <w:instrText xml:space="preserve"> PAGEREF _Toc534488404 \h </w:instrText>
             </w:r>
             <w:r>
               <w:rPr>
@@ -5252,7 +5341,7 @@
               <w:szCs w:val="22"/>
             </w:rPr>
           </w:pPr>
-          <w:hyperlink w:anchor="_Toc533715245" w:history="1">
+          <w:hyperlink w:anchor="_Toc534488405" w:history="1">
             <w:r>
               <w:rPr>
                 <w:rStyle w:val="Hipervnculo"/>
@@ -5294,7 +5383,7 @@
                 <w:noProof/>
                 <w:webHidden/>
               </w:rPr>
-              <w:instrText xml:space="preserve"> PAGEREF _Toc533715245 \h </w:instrText>
+              <w:instrText xml:space="preserve"> PAGEREF _Toc534488405 \h </w:instrText>
             </w:r>
             <w:r>
               <w:rPr>
@@ -5337,7 +5426,7 @@
               <w:szCs w:val="22"/>
             </w:rPr>
           </w:pPr>
-          <w:hyperlink w:anchor="_Toc533715246" w:history="1">
+          <w:hyperlink w:anchor="_Toc534488406" w:history="1">
             <w:r>
               <w:rPr>
                 <w:rStyle w:val="Hipervnculo"/>
@@ -5364,7 +5453,7 @@
                 <w:noProof/>
                 <w:webHidden/>
               </w:rPr>
-              <w:instrText xml:space="preserve"> PAGEREF _Toc533715246 \h </w:instrText>
+              <w:instrText xml:space="preserve"> PAGEREF _Toc534488406 \h </w:instrText>
             </w:r>
             <w:r>
               <w:rPr>
@@ -5407,7 +5496,7 @@
               <w:szCs w:val="22"/>
             </w:rPr>
           </w:pPr>
-          <w:hyperlink w:anchor="_Toc533715247" w:history="1">
+          <w:hyperlink w:anchor="_Toc534488407" w:history="1">
             <w:r>
               <w:rPr>
                 <w:rStyle w:val="Hipervnculo"/>
@@ -5434,7 +5523,7 @@
                 <w:noProof/>
                 <w:webHidden/>
               </w:rPr>
-              <w:instrText xml:space="preserve"> PAGEREF _Toc533715247 \h </w:instrText>
+              <w:instrText xml:space="preserve"> PAGEREF _Toc534488407 \h </w:instrText>
             </w:r>
             <w:r>
               <w:rPr>
@@ -5477,7 +5566,7 @@
               <w:szCs w:val="22"/>
             </w:rPr>
           </w:pPr>
-          <w:hyperlink w:anchor="_Toc533715248" w:history="1">
+          <w:hyperlink w:anchor="_Toc534488408" w:history="1">
             <w:r>
               <w:rPr>
                 <w:rStyle w:val="Hipervnculo"/>
@@ -5504,7 +5593,7 @@
                 <w:noProof/>
                 <w:webHidden/>
               </w:rPr>
-              <w:instrText xml:space="preserve"> PAGEREF _Toc533715248 \h </w:instrText>
+              <w:instrText xml:space="preserve"> PAGEREF _Toc534488408 \h </w:instrText>
             </w:r>
             <w:r>
               <w:rPr>
@@ -5547,7 +5636,7 @@
               <w:szCs w:val="22"/>
             </w:rPr>
           </w:pPr>
-          <w:hyperlink w:anchor="_Toc533715249" w:history="1">
+          <w:hyperlink w:anchor="_Toc534488409" w:history="1">
             <w:r>
               <w:rPr>
                 <w:rStyle w:val="Hipervnculo"/>
@@ -5574,7 +5663,7 @@
                 <w:noProof/>
                 <w:webHidden/>
               </w:rPr>
-              <w:instrText xml:space="preserve"> PAGEREF _Toc533715249 \h </w:instrText>
+              <w:instrText xml:space="preserve"> PAGEREF _Toc534488409 \h </w:instrText>
             </w:r>
             <w:r>
               <w:rPr>
@@ -5617,7 +5706,7 @@
               <w:szCs w:val="22"/>
             </w:rPr>
           </w:pPr>
-          <w:hyperlink w:anchor="_Toc533715250" w:history="1">
+          <w:hyperlink w:anchor="_Toc534488410" w:history="1">
             <w:r>
               <w:rPr>
                 <w:rStyle w:val="Hipervnculo"/>
@@ -5644,7 +5733,7 @@
                 <w:noProof/>
                 <w:webHidden/>
               </w:rPr>
-              <w:instrText xml:space="preserve"> PAGEREF _Toc533715250 \h </w:instrText>
+              <w:instrText xml:space="preserve"> PAGEREF _Toc534488410 \h </w:instrText>
             </w:r>
             <w:r>
               <w:rPr>
@@ -5687,7 +5776,7 @@
               <w:szCs w:val="22"/>
             </w:rPr>
           </w:pPr>
-          <w:hyperlink w:anchor="_Toc533715251" w:history="1">
+          <w:hyperlink w:anchor="_Toc534488411" w:history="1">
             <w:r>
               <w:rPr>
                 <w:rStyle w:val="Hipervnculo"/>
@@ -5714,7 +5803,7 @@
                 <w:noProof/>
                 <w:webHidden/>
               </w:rPr>
-              <w:instrText xml:space="preserve"> PAGEREF _Toc533715251 \h </w:instrText>
+              <w:instrText xml:space="preserve"> PAGEREF _Toc534488411 \h </w:instrText>
             </w:r>
             <w:r>
               <w:rPr>
@@ -5734,7 +5823,7 @@
                 <w:noProof/>
                 <w:webHidden/>
               </w:rPr>
-              <w:t>9</w:t>
+              <w:t>10</w:t>
             </w:r>
             <w:r>
               <w:rPr>
@@ -5758,7 +5847,7 @@
               <w:szCs w:val="22"/>
             </w:rPr>
           </w:pPr>
-          <w:hyperlink w:anchor="_Toc533715252" w:history="1">
+          <w:hyperlink w:anchor="_Toc534488412" w:history="1">
             <w:r>
               <w:rPr>
                 <w:rStyle w:val="Hipervnculo"/>
@@ -5800,7 +5889,7 @@
                 <w:noProof/>
                 <w:webHidden/>
               </w:rPr>
-              <w:instrText xml:space="preserve"> PAGEREF _Toc533715252 \h </w:instrText>
+              <w:instrText xml:space="preserve"> PAGEREF _Toc534488412 \h </w:instrText>
             </w:r>
             <w:r>
               <w:rPr>
@@ -5843,7 +5932,7 @@
               <w:szCs w:val="22"/>
             </w:rPr>
           </w:pPr>
-          <w:hyperlink w:anchor="_Toc533715253" w:history="1">
+          <w:hyperlink w:anchor="_Toc534488413" w:history="1">
             <w:r>
               <w:rPr>
                 <w:rStyle w:val="Hipervnculo"/>
@@ -5870,7 +5959,7 @@
                 <w:noProof/>
                 <w:webHidden/>
               </w:rPr>
-              <w:instrText xml:space="preserve"> PAGEREF _Toc533715253 \h </w:instrText>
+              <w:instrText xml:space="preserve"> PAGEREF _Toc534488413 \h </w:instrText>
             </w:r>
             <w:r>
               <w:rPr>
@@ -5913,7 +6002,7 @@
               <w:szCs w:val="22"/>
             </w:rPr>
           </w:pPr>
-          <w:hyperlink w:anchor="_Toc533715254" w:history="1">
+          <w:hyperlink w:anchor="_Toc534488414" w:history="1">
             <w:r>
               <w:rPr>
                 <w:rStyle w:val="Hipervnculo"/>
@@ -5940,7 +6029,7 @@
                 <w:noProof/>
                 <w:webHidden/>
               </w:rPr>
-              <w:instrText xml:space="preserve"> PAGEREF _Toc533715254 \h </w:instrText>
+              <w:instrText xml:space="preserve"> PAGEREF _Toc534488414 \h </w:instrText>
             </w:r>
             <w:r>
               <w:rPr>
@@ -5983,7 +6072,7 @@
               <w:szCs w:val="22"/>
             </w:rPr>
           </w:pPr>
-          <w:hyperlink w:anchor="_Toc533715255" w:history="1">
+          <w:hyperlink w:anchor="_Toc534488415" w:history="1">
             <w:r>
               <w:rPr>
                 <w:rStyle w:val="Hipervnculo"/>
@@ -6010,7 +6099,7 @@
                 <w:noProof/>
                 <w:webHidden/>
               </w:rPr>
-              <w:instrText xml:space="preserve"> PAGEREF _Toc533715255 \h </w:instrText>
+              <w:instrText xml:space="preserve"> PAGEREF _Toc534488415 \h </w:instrText>
             </w:r>
             <w:r>
               <w:rPr>
@@ -6053,7 +6142,7 @@
               <w:szCs w:val="22"/>
             </w:rPr>
           </w:pPr>
-          <w:hyperlink w:anchor="_Toc533715256" w:history="1">
+          <w:hyperlink w:anchor="_Toc534488416" w:history="1">
             <w:r>
               <w:rPr>
                 <w:rStyle w:val="Hipervnculo"/>
@@ -6080,7 +6169,7 @@
                 <w:noProof/>
                 <w:webHidden/>
               </w:rPr>
-              <w:instrText xml:space="preserve"> PAGEREF _Toc533715256 \h </w:instrText>
+              <w:instrText xml:space="preserve"> PAGEREF _Toc534488416 \h </w:instrText>
             </w:r>
             <w:r>
               <w:rPr>
@@ -6100,7 +6189,7 @@
                 <w:noProof/>
                 <w:webHidden/>
               </w:rPr>
-              <w:t>10</w:t>
+              <w:t>11</w:t>
             </w:r>
             <w:r>
               <w:rPr>
@@ -6123,7 +6212,7 @@
               <w:szCs w:val="22"/>
             </w:rPr>
           </w:pPr>
-          <w:hyperlink w:anchor="_Toc533715257" w:history="1">
+          <w:hyperlink w:anchor="_Toc534488417" w:history="1">
             <w:r>
               <w:rPr>
                 <w:rStyle w:val="Hipervnculo"/>
@@ -6150,7 +6239,7 @@
                 <w:noProof/>
                 <w:webHidden/>
               </w:rPr>
-              <w:instrText xml:space="preserve"> PAGEREF _Toc533715257 \h </w:instrText>
+              <w:instrText xml:space="preserve"> PAGEREF _Toc534488417 \h </w:instrText>
             </w:r>
             <w:r>
               <w:rPr>
@@ -6193,7 +6282,7 @@
               <w:szCs w:val="22"/>
             </w:rPr>
           </w:pPr>
-          <w:hyperlink w:anchor="_Toc533715258" w:history="1">
+          <w:hyperlink w:anchor="_Toc534488418" w:history="1">
             <w:r>
               <w:rPr>
                 <w:rStyle w:val="Hipervnculo"/>
@@ -6220,7 +6309,7 @@
                 <w:noProof/>
                 <w:webHidden/>
               </w:rPr>
-              <w:instrText xml:space="preserve"> PAGEREF _Toc533715258 \h </w:instrText>
+              <w:instrText xml:space="preserve"> PAGEREF _Toc534488418 \h </w:instrText>
             </w:r>
             <w:r>
               <w:rPr>
@@ -6263,7 +6352,7 @@
               <w:szCs w:val="22"/>
             </w:rPr>
           </w:pPr>
-          <w:hyperlink w:anchor="_Toc533715259" w:history="1">
+          <w:hyperlink w:anchor="_Toc534488419" w:history="1">
             <w:r>
               <w:rPr>
                 <w:rStyle w:val="Hipervnculo"/>
@@ -6290,7 +6379,7 @@
                 <w:noProof/>
                 <w:webHidden/>
               </w:rPr>
-              <w:instrText xml:space="preserve"> PAGEREF _Toc533715259 \h </w:instrText>
+              <w:instrText xml:space="preserve"> PAGEREF _Toc534488419 \h </w:instrText>
             </w:r>
             <w:r>
               <w:rPr>
@@ -6333,7 +6422,7 @@
               <w:szCs w:val="22"/>
             </w:rPr>
           </w:pPr>
-          <w:hyperlink w:anchor="_Toc533715260" w:history="1">
+          <w:hyperlink w:anchor="_Toc534488420" w:history="1">
             <w:r>
               <w:rPr>
                 <w:rStyle w:val="Hipervnculo"/>
@@ -6360,7 +6449,7 @@
                 <w:noProof/>
                 <w:webHidden/>
               </w:rPr>
-              <w:instrText xml:space="preserve"> PAGEREF _Toc533715260 \h </w:instrText>
+              <w:instrText xml:space="preserve"> PAGEREF _Toc534488420 \h </w:instrText>
             </w:r>
             <w:r>
               <w:rPr>
@@ -6403,7 +6492,7 @@
               <w:szCs w:val="22"/>
             </w:rPr>
           </w:pPr>
-          <w:hyperlink w:anchor="_Toc533715261" w:history="1">
+          <w:hyperlink w:anchor="_Toc534488421" w:history="1">
             <w:r>
               <w:rPr>
                 <w:rStyle w:val="Hipervnculo"/>
@@ -6430,7 +6519,7 @@
                 <w:noProof/>
                 <w:webHidden/>
               </w:rPr>
-              <w:instrText xml:space="preserve"> PAGEREF _Toc533715261 \h </w:instrText>
+              <w:instrText xml:space="preserve"> PAGEREF _Toc534488421 \h </w:instrText>
             </w:r>
             <w:r>
               <w:rPr>
@@ -6473,7 +6562,7 @@
               <w:szCs w:val="22"/>
             </w:rPr>
           </w:pPr>
-          <w:hyperlink w:anchor="_Toc533715262" w:history="1">
+          <w:hyperlink w:anchor="_Toc534488422" w:history="1">
             <w:r>
               <w:rPr>
                 <w:rStyle w:val="Hipervnculo"/>
@@ -6500,7 +6589,7 @@
                 <w:noProof/>
                 <w:webHidden/>
               </w:rPr>
-              <w:instrText xml:space="preserve"> PAGEREF _Toc533715262 \h </w:instrText>
+              <w:instrText xml:space="preserve"> PAGEREF _Toc534488422 \h </w:instrText>
             </w:r>
             <w:r>
               <w:rPr>
@@ -6543,7 +6632,7 @@
               <w:szCs w:val="22"/>
             </w:rPr>
           </w:pPr>
-          <w:hyperlink w:anchor="_Toc533715263" w:history="1">
+          <w:hyperlink w:anchor="_Toc534488423" w:history="1">
             <w:r>
               <w:rPr>
                 <w:rStyle w:val="Hipervnculo"/>
@@ -6570,7 +6659,7 @@
                 <w:noProof/>
                 <w:webHidden/>
               </w:rPr>
-              <w:instrText xml:space="preserve"> PAGEREF _Toc533715263 \h </w:instrText>
+              <w:instrText xml:space="preserve"> PAGEREF _Toc534488423 \h </w:instrText>
             </w:r>
             <w:r>
               <w:rPr>
@@ -6613,7 +6702,7 @@
               <w:szCs w:val="22"/>
             </w:rPr>
           </w:pPr>
-          <w:hyperlink w:anchor="_Toc533715264" w:history="1">
+          <w:hyperlink w:anchor="_Toc534488424" w:history="1">
             <w:r>
               <w:rPr>
                 <w:rStyle w:val="Hipervnculo"/>
@@ -6640,7 +6729,7 @@
                 <w:noProof/>
                 <w:webHidden/>
               </w:rPr>
-              <w:instrText xml:space="preserve"> PAGEREF _Toc533715264 \h </w:instrText>
+              <w:instrText xml:space="preserve"> PAGEREF _Toc534488424 \h </w:instrText>
             </w:r>
             <w:r>
               <w:rPr>
@@ -6683,7 +6772,7 @@
               <w:szCs w:val="22"/>
             </w:rPr>
           </w:pPr>
-          <w:hyperlink w:anchor="_Toc533715265" w:history="1">
+          <w:hyperlink w:anchor="_Toc534488425" w:history="1">
             <w:r>
               <w:rPr>
                 <w:rStyle w:val="Hipervnculo"/>
@@ -6719,7 +6808,7 @@
                 <w:noProof/>
                 <w:webHidden/>
               </w:rPr>
-              <w:instrText xml:space="preserve"> PAGEREF _Toc533715265 \h </w:instrText>
+              <w:instrText xml:space="preserve"> PAGEREF _Toc534488425 \h </w:instrText>
             </w:r>
             <w:r>
               <w:rPr>
@@ -6762,22 +6851,13 @@
               <w:szCs w:val="22"/>
             </w:rPr>
           </w:pPr>
-          <w:hyperlink w:anchor="_Toc533715266" w:history="1">
+          <w:hyperlink w:anchor="_Toc534488426" w:history="1">
             <w:r>
               <w:rPr>
                 <w:rStyle w:val="Hipervnculo"/>
                 <w:noProof/>
               </w:rPr>
-              <w:t>3.2.8 Gestión</w:t>
-            </w:r>
-            <w:bookmarkStart w:id="1" w:name="_GoBack"/>
-            <w:bookmarkEnd w:id="1"/>
-            <w:r>
-              <w:rPr>
-                <w:rStyle w:val="Hipervnculo"/>
-                <w:noProof/>
-              </w:rPr>
-              <w:t xml:space="preserve"> de noticias</w:t>
+              <w:t>3.2.8 Gestión de noticias</w:t>
             </w:r>
             <w:r>
               <w:rPr>
@@ -6798,7 +6878,7 @@
                 <w:noProof/>
                 <w:webHidden/>
               </w:rPr>
-              <w:instrText xml:space="preserve"> PAGEREF _Toc533715266 \h </w:instrText>
+              <w:instrText xml:space="preserve"> PAGEREF _Toc534488426 \h </w:instrText>
             </w:r>
             <w:r>
               <w:rPr>
@@ -6841,7 +6921,7 @@
               <w:szCs w:val="22"/>
             </w:rPr>
           </w:pPr>
-          <w:hyperlink w:anchor="_Toc533715267" w:history="1">
+          <w:hyperlink w:anchor="_Toc534488427" w:history="1">
             <w:r>
               <w:rPr>
                 <w:rStyle w:val="Hipervnculo"/>
@@ -6868,7 +6948,7 @@
                 <w:noProof/>
                 <w:webHidden/>
               </w:rPr>
-              <w:instrText xml:space="preserve"> PAGEREF _Toc533715267 \h </w:instrText>
+              <w:instrText xml:space="preserve"> PAGEREF _Toc534488427 \h </w:instrText>
             </w:r>
             <w:r>
               <w:rPr>
@@ -6912,7 +6992,7 @@
               <w:szCs w:val="22"/>
             </w:rPr>
           </w:pPr>
-          <w:hyperlink w:anchor="_Toc533715268" w:history="1">
+          <w:hyperlink w:anchor="_Toc534488428" w:history="1">
             <w:r>
               <w:rPr>
                 <w:rStyle w:val="Hipervnculo"/>
@@ -6954,7 +7034,7 @@
                 <w:noProof/>
                 <w:webHidden/>
               </w:rPr>
-              <w:instrText xml:space="preserve"> PAGEREF _Toc533715268 \h </w:instrText>
+              <w:instrText xml:space="preserve"> PAGEREF _Toc534488428 \h </w:instrText>
             </w:r>
             <w:r>
               <w:rPr>
@@ -6998,7 +7078,7 @@
               <w:szCs w:val="22"/>
             </w:rPr>
           </w:pPr>
-          <w:hyperlink w:anchor="_Toc533715269" w:history="1">
+          <w:hyperlink w:anchor="_Toc534488429" w:history="1">
             <w:r>
               <w:rPr>
                 <w:rStyle w:val="Hipervnculo"/>
@@ -7040,7 +7120,7 @@
                 <w:noProof/>
                 <w:webHidden/>
               </w:rPr>
-              <w:instrText xml:space="preserve"> PAGEREF _Toc533715269 \h </w:instrText>
+              <w:instrText xml:space="preserve"> PAGEREF _Toc534488429 \h </w:instrText>
             </w:r>
             <w:r>
               <w:rPr>
@@ -7084,7 +7164,7 @@
               <w:szCs w:val="22"/>
             </w:rPr>
           </w:pPr>
-          <w:hyperlink w:anchor="_Toc533715270" w:history="1">
+          <w:hyperlink w:anchor="_Toc534488430" w:history="1">
             <w:r>
               <w:rPr>
                 <w:rStyle w:val="Hipervnculo"/>
@@ -7126,7 +7206,7 @@
                 <w:noProof/>
                 <w:webHidden/>
               </w:rPr>
-              <w:instrText xml:space="preserve"> PAGEREF _Toc533715270 \h </w:instrText>
+              <w:instrText xml:space="preserve"> PAGEREF _Toc534488430 \h </w:instrText>
             </w:r>
             <w:r>
               <w:rPr>
@@ -7169,7 +7249,7 @@
               <w:szCs w:val="22"/>
             </w:rPr>
           </w:pPr>
-          <w:hyperlink w:anchor="_Toc533715271" w:history="1">
+          <w:hyperlink w:anchor="_Toc534488431" w:history="1">
             <w:r>
               <w:rPr>
                 <w:rStyle w:val="Hipervnculo"/>
@@ -7196,7 +7276,7 @@
                 <w:noProof/>
                 <w:webHidden/>
               </w:rPr>
-              <w:instrText xml:space="preserve"> PAGEREF _Toc533715271 \h </w:instrText>
+              <w:instrText xml:space="preserve"> PAGEREF _Toc534488431 \h </w:instrText>
             </w:r>
             <w:r>
               <w:rPr>
@@ -7239,7 +7319,7 @@
               <w:szCs w:val="22"/>
             </w:rPr>
           </w:pPr>
-          <w:hyperlink w:anchor="_Toc533715272" w:history="1">
+          <w:hyperlink w:anchor="_Toc534488432" w:history="1">
             <w:r>
               <w:rPr>
                 <w:rStyle w:val="Hipervnculo"/>
@@ -7266,7 +7346,7 @@
                 <w:noProof/>
                 <w:webHidden/>
               </w:rPr>
-              <w:instrText xml:space="preserve"> PAGEREF _Toc533715272 \h </w:instrText>
+              <w:instrText xml:space="preserve"> PAGEREF _Toc534488432 \h </w:instrText>
             </w:r>
             <w:r>
               <w:rPr>
@@ -7287,6 +7367,146 @@
                 <w:webHidden/>
               </w:rPr>
               <w:t>20</w:t>
+            </w:r>
+            <w:r>
+              <w:rPr>
+                <w:noProof/>
+                <w:webHidden/>
+              </w:rPr>
+              <w:fldChar w:fldCharType="end"/>
+            </w:r>
+          </w:hyperlink>
+        </w:p>
+        <w:p>
+          <w:pPr>
+            <w:pStyle w:val="TDC3"/>
+            <w:tabs>
+              <w:tab w:val="right" w:leader="dot" w:pos="8558"/>
+            </w:tabs>
+            <w:rPr>
+              <w:noProof/>
+              <w:sz w:val="22"/>
+              <w:szCs w:val="22"/>
+            </w:rPr>
+          </w:pPr>
+          <w:hyperlink w:anchor="_Toc534488433" w:history="1">
+            <w:r>
+              <w:rPr>
+                <w:rStyle w:val="Hipervnculo"/>
+                <w:noProof/>
+              </w:rPr>
+              <w:t>3.2.15 Gestión de creación de solicitudes</w:t>
+            </w:r>
+            <w:r>
+              <w:rPr>
+                <w:noProof/>
+                <w:webHidden/>
+              </w:rPr>
+              <w:tab/>
+            </w:r>
+            <w:r>
+              <w:rPr>
+                <w:noProof/>
+                <w:webHidden/>
+              </w:rPr>
+              <w:fldChar w:fldCharType="begin"/>
+            </w:r>
+            <w:r>
+              <w:rPr>
+                <w:noProof/>
+                <w:webHidden/>
+              </w:rPr>
+              <w:instrText xml:space="preserve"> PAGEREF _Toc534488433 \h </w:instrText>
+            </w:r>
+            <w:r>
+              <w:rPr>
+                <w:noProof/>
+                <w:webHidden/>
+              </w:rPr>
+            </w:r>
+            <w:r>
+              <w:rPr>
+                <w:noProof/>
+                <w:webHidden/>
+              </w:rPr>
+              <w:fldChar w:fldCharType="separate"/>
+            </w:r>
+            <w:r>
+              <w:rPr>
+                <w:noProof/>
+                <w:webHidden/>
+              </w:rPr>
+              <w:t>21</w:t>
+            </w:r>
+            <w:r>
+              <w:rPr>
+                <w:noProof/>
+                <w:webHidden/>
+              </w:rPr>
+              <w:fldChar w:fldCharType="end"/>
+            </w:r>
+          </w:hyperlink>
+        </w:p>
+        <w:p>
+          <w:pPr>
+            <w:pStyle w:val="TDC3"/>
+            <w:tabs>
+              <w:tab w:val="right" w:leader="dot" w:pos="8558"/>
+            </w:tabs>
+            <w:rPr>
+              <w:noProof/>
+              <w:sz w:val="22"/>
+              <w:szCs w:val="22"/>
+            </w:rPr>
+          </w:pPr>
+          <w:hyperlink w:anchor="_Toc534488434" w:history="1">
+            <w:r>
+              <w:rPr>
+                <w:rStyle w:val="Hipervnculo"/>
+                <w:noProof/>
+              </w:rPr>
+              <w:t>3.2.16 Gestión de creación de solicitudes</w:t>
+            </w:r>
+            <w:r>
+              <w:rPr>
+                <w:noProof/>
+                <w:webHidden/>
+              </w:rPr>
+              <w:tab/>
+            </w:r>
+            <w:r>
+              <w:rPr>
+                <w:noProof/>
+                <w:webHidden/>
+              </w:rPr>
+              <w:fldChar w:fldCharType="begin"/>
+            </w:r>
+            <w:r>
+              <w:rPr>
+                <w:noProof/>
+                <w:webHidden/>
+              </w:rPr>
+              <w:instrText xml:space="preserve"> PAGEREF _Toc534488434 \h </w:instrText>
+            </w:r>
+            <w:r>
+              <w:rPr>
+                <w:noProof/>
+                <w:webHidden/>
+              </w:rPr>
+            </w:r>
+            <w:r>
+              <w:rPr>
+                <w:noProof/>
+                <w:webHidden/>
+              </w:rPr>
+              <w:fldChar w:fldCharType="separate"/>
+            </w:r>
+            <w:r>
+              <w:rPr>
+                <w:noProof/>
+                <w:webHidden/>
+              </w:rPr>
+              <w:t>22</w:t>
             </w:r>
             <w:r>
               <w:rPr>
@@ -7309,7 +7529,7 @@
               <w:szCs w:val="22"/>
             </w:rPr>
           </w:pPr>
-          <w:hyperlink w:anchor="_Toc533715273" w:history="1">
+          <w:hyperlink w:anchor="_Toc534488435" w:history="1">
             <w:r>
               <w:rPr>
                 <w:rStyle w:val="Hipervnculo"/>
@@ -7336,7 +7556,7 @@
                 <w:noProof/>
                 <w:webHidden/>
               </w:rPr>
-              <w:instrText xml:space="preserve"> PAGEREF _Toc533715273 \h </w:instrText>
+              <w:instrText xml:space="preserve"> PAGEREF _Toc534488435 \h </w:instrText>
             </w:r>
             <w:r>
               <w:rPr>
@@ -7356,7 +7576,7 @@
                 <w:noProof/>
                 <w:webHidden/>
               </w:rPr>
-              <w:t>21</w:t>
+              <w:t>22</w:t>
             </w:r>
             <w:r>
               <w:rPr>
@@ -7379,7 +7599,7 @@
               <w:szCs w:val="22"/>
             </w:rPr>
           </w:pPr>
-          <w:hyperlink w:anchor="_Toc533715274" w:history="1">
+          <w:hyperlink w:anchor="_Toc534488436" w:history="1">
             <w:r>
               <w:rPr>
                 <w:rStyle w:val="Hipervnculo"/>
@@ -7406,7 +7626,7 @@
                 <w:noProof/>
                 <w:webHidden/>
               </w:rPr>
-              <w:instrText xml:space="preserve"> PAGEREF _Toc533715274 \h </w:instrText>
+              <w:instrText xml:space="preserve"> PAGEREF _Toc534488436 \h </w:instrText>
             </w:r>
             <w:r>
               <w:rPr>
@@ -7426,7 +7646,7 @@
                 <w:noProof/>
                 <w:webHidden/>
               </w:rPr>
-              <w:t>21</w:t>
+              <w:t>22</w:t>
             </w:r>
             <w:r>
               <w:rPr>
@@ -7449,7 +7669,7 @@
               <w:szCs w:val="22"/>
             </w:rPr>
           </w:pPr>
-          <w:hyperlink w:anchor="_Toc533715275" w:history="1">
+          <w:hyperlink w:anchor="_Toc534488437" w:history="1">
             <w:r>
               <w:rPr>
                 <w:rStyle w:val="Hipervnculo"/>
@@ -7476,7 +7696,7 @@
                 <w:noProof/>
                 <w:webHidden/>
               </w:rPr>
-              <w:instrText xml:space="preserve"> PAGEREF _Toc533715275 \h </w:instrText>
+              <w:instrText xml:space="preserve"> PAGEREF _Toc534488437 \h </w:instrText>
             </w:r>
             <w:r>
               <w:rPr>
@@ -7496,7 +7716,7 @@
                 <w:noProof/>
                 <w:webHidden/>
               </w:rPr>
-              <w:t>21</w:t>
+              <w:t>22</w:t>
             </w:r>
             <w:r>
               <w:rPr>
@@ -7519,7 +7739,7 @@
               <w:szCs w:val="22"/>
             </w:rPr>
           </w:pPr>
-          <w:hyperlink w:anchor="_Toc533715276" w:history="1">
+          <w:hyperlink w:anchor="_Toc534488438" w:history="1">
             <w:r>
               <w:rPr>
                 <w:rStyle w:val="Hipervnculo"/>
@@ -7546,7 +7766,7 @@
                 <w:noProof/>
                 <w:webHidden/>
               </w:rPr>
-              <w:instrText xml:space="preserve"> PAGEREF _Toc533715276 \h </w:instrText>
+              <w:instrText xml:space="preserve"> PAGEREF _Toc534488438 \h </w:instrText>
             </w:r>
             <w:r>
               <w:rPr>
@@ -7566,7 +7786,7 @@
                 <w:noProof/>
                 <w:webHidden/>
               </w:rPr>
-              <w:t>21</w:t>
+              <w:t>23</w:t>
             </w:r>
             <w:r>
               <w:rPr>
@@ -7589,7 +7809,7 @@
               <w:szCs w:val="22"/>
             </w:rPr>
           </w:pPr>
-          <w:hyperlink w:anchor="_Toc533715277" w:history="1">
+          <w:hyperlink w:anchor="_Toc534488439" w:history="1">
             <w:r>
               <w:rPr>
                 <w:rStyle w:val="Hipervnculo"/>
@@ -7616,7 +7836,7 @@
                 <w:noProof/>
                 <w:webHidden/>
               </w:rPr>
-              <w:instrText xml:space="preserve"> PAGEREF _Toc533715277 \h </w:instrText>
+              <w:instrText xml:space="preserve"> PAGEREF _Toc534488439 \h </w:instrText>
             </w:r>
             <w:r>
               <w:rPr>
@@ -7636,7 +7856,7 @@
                 <w:noProof/>
                 <w:webHidden/>
               </w:rPr>
-              <w:t>21</w:t>
+              <w:t>23</w:t>
             </w:r>
             <w:r>
               <w:rPr>
@@ -7659,7 +7879,7 @@
               <w:szCs w:val="22"/>
             </w:rPr>
           </w:pPr>
-          <w:hyperlink w:anchor="_Toc533715278" w:history="1">
+          <w:hyperlink w:anchor="_Toc534488440" w:history="1">
             <w:r>
               <w:rPr>
                 <w:rStyle w:val="Hipervnculo"/>
@@ -7686,7 +7906,7 @@
                 <w:noProof/>
                 <w:webHidden/>
               </w:rPr>
-              <w:instrText xml:space="preserve"> PAGEREF _Toc533715278 \h </w:instrText>
+              <w:instrText xml:space="preserve"> PAGEREF _Toc534488440 \h </w:instrText>
             </w:r>
             <w:r>
               <w:rPr>
@@ -7706,7 +7926,7 @@
                 <w:noProof/>
                 <w:webHidden/>
               </w:rPr>
-              <w:t>22</w:t>
+              <w:t>23</w:t>
             </w:r>
             <w:r>
               <w:rPr>
@@ -7729,7 +7949,7 @@
               <w:szCs w:val="22"/>
             </w:rPr>
           </w:pPr>
-          <w:hyperlink w:anchor="_Toc533715279" w:history="1">
+          <w:hyperlink w:anchor="_Toc534488441" w:history="1">
             <w:r>
               <w:rPr>
                 <w:rStyle w:val="Hipervnculo"/>
@@ -7756,7 +7976,7 @@
                 <w:noProof/>
                 <w:webHidden/>
               </w:rPr>
-              <w:instrText xml:space="preserve"> PAGEREF _Toc533715279 \h </w:instrText>
+              <w:instrText xml:space="preserve"> PAGEREF _Toc534488441 \h </w:instrText>
             </w:r>
             <w:r>
               <w:rPr>
@@ -7776,7 +7996,7 @@
                 <w:noProof/>
                 <w:webHidden/>
               </w:rPr>
-              <w:t>22</w:t>
+              <w:t>24</w:t>
             </w:r>
             <w:r>
               <w:rPr>
@@ -7799,7 +8019,7 @@
               <w:szCs w:val="22"/>
             </w:rPr>
           </w:pPr>
-          <w:hyperlink w:anchor="_Toc533715280" w:history="1">
+          <w:hyperlink w:anchor="_Toc534488442" w:history="1">
             <w:r>
               <w:rPr>
                 <w:rStyle w:val="Hipervnculo"/>
@@ -7826,7 +8046,7 @@
                 <w:noProof/>
                 <w:webHidden/>
               </w:rPr>
-              <w:instrText xml:space="preserve"> PAGEREF _Toc533715280 \h </w:instrText>
+              <w:instrText xml:space="preserve"> PAGEREF _Toc534488442 \h </w:instrText>
             </w:r>
             <w:r>
               <w:rPr>
@@ -7846,7 +8066,7 @@
                 <w:noProof/>
                 <w:webHidden/>
               </w:rPr>
-              <w:t>22</w:t>
+              <w:t>24</w:t>
             </w:r>
             <w:r>
               <w:rPr>
@@ -7950,51 +8170,18 @@
     </w:p>
     <w:p>
       <w:pPr>
-        <w:spacing w:after="0" w:line="259" w:lineRule="auto"/>
-      </w:pPr>
-    </w:p>
-    <w:p>
-      <w:pPr>
-        <w:spacing w:after="0" w:line="259" w:lineRule="auto"/>
-      </w:pPr>
-    </w:p>
-    <w:p>
-      <w:pPr>
-        <w:spacing w:after="0" w:line="259" w:lineRule="auto"/>
-      </w:pPr>
-    </w:p>
-    <w:p>
-      <w:pPr>
-        <w:spacing w:after="0" w:line="259" w:lineRule="auto"/>
-      </w:pPr>
-    </w:p>
-    <w:p>
-      <w:pPr>
-        <w:spacing w:after="0" w:line="259" w:lineRule="auto"/>
-      </w:pPr>
-    </w:p>
-    <w:p>
-      <w:pPr>
-        <w:spacing w:after="0" w:line="259" w:lineRule="auto"/>
-      </w:pPr>
-      <w:r>
-        <w:lastRenderedPageBreak/>
-        <w:t xml:space="preserve"> </w:t>
-      </w:r>
-    </w:p>
-    <w:p>
-      <w:pPr>
         <w:pStyle w:val="Ttulo1"/>
         <w:numPr>
           <w:ilvl w:val="0"/>
           <w:numId w:val="11"/>
         </w:numPr>
       </w:pPr>
-      <w:bookmarkStart w:id="2" w:name="_Toc533715238"/>
-      <w:r>
+      <w:bookmarkStart w:id="1" w:name="_Toc534488398"/>
+      <w:r>
+        <w:lastRenderedPageBreak/>
         <w:t>Introducción</w:t>
       </w:r>
-      <w:bookmarkEnd w:id="2"/>
+      <w:bookmarkEnd w:id="1"/>
       <w:r>
         <w:rPr>
           <w:i/>
@@ -8028,11 +8215,11 @@
         <w:spacing w:after="195"/>
         <w:ind w:left="708"/>
       </w:pPr>
-      <w:bookmarkStart w:id="3" w:name="_Toc533715239"/>
+      <w:bookmarkStart w:id="2" w:name="_Toc534488399"/>
       <w:r>
         <w:t>1.1 Propósito</w:t>
       </w:r>
-      <w:bookmarkEnd w:id="3"/>
+      <w:bookmarkEnd w:id="2"/>
       <w:r>
         <w:rPr>
           <w:b/>
@@ -8092,11 +8279,11 @@
         <w:spacing w:after="165"/>
         <w:ind w:left="708"/>
       </w:pPr>
-      <w:bookmarkStart w:id="4" w:name="_Toc533715240"/>
+      <w:bookmarkStart w:id="3" w:name="_Toc534488400"/>
       <w:r>
         <w:t>1.2 Alcance</w:t>
       </w:r>
-      <w:bookmarkEnd w:id="4"/>
+      <w:bookmarkEnd w:id="3"/>
       <w:r>
         <w:rPr>
           <w:b/>
@@ -8202,7 +8389,6 @@
         <w:pStyle w:val="Prrafodelista"/>
       </w:pPr>
       <w:r>
-        <w:lastRenderedPageBreak/>
         <w:t>Dentro de este contara con dos secciones más. Una para el filtrar, agregar, activar y desactivar tipos de arma y otra para la gestión de medios de transporte donde p</w:t>
       </w:r>
       <w:r>
@@ -8238,6 +8424,37 @@
       </w:r>
       <w:r>
         <w:t>donde podrá filtrar, agregar, activar y desactivar tipos de incidencia de servicios públicos.</w:t>
+      </w:r>
+    </w:p>
+    <w:p>
+      <w:pPr>
+        <w:pStyle w:val="Prrafodelista"/>
+      </w:pPr>
+    </w:p>
+    <w:p>
+      <w:pPr>
+        <w:pStyle w:val="Prrafodelista"/>
+      </w:pPr>
+      <w:r>
+        <w:t xml:space="preserve">El administrador </w:t>
+      </w:r>
+      <w:r>
+        <w:t>c</w:t>
+      </w:r>
+      <w:r>
+        <w:t>uenta</w:t>
+      </w:r>
+      <w:r>
+        <w:t xml:space="preserve"> con un módulo para la gestión de comunidades y grupos de comunidades donde podrá filtrar</w:t>
+      </w:r>
+      <w:r>
+        <w:t xml:space="preserve"> usuarios y comunidades</w:t>
+      </w:r>
+      <w:r>
+        <w:t>, inspeccionar individualmente</w:t>
+      </w:r>
+      <w:r>
+        <w:t xml:space="preserve"> y agregar nuevas.</w:t>
       </w:r>
     </w:p>
     <w:p>
@@ -8249,40 +8466,70 @@
       <w:pPr>
         <w:pStyle w:val="Prrafodelista"/>
         <w:rPr>
-          <w:b/>
           <w:bCs/>
         </w:rPr>
       </w:pPr>
       <w:r>
-        <w:t xml:space="preserve">El administrador </w:t>
-      </w:r>
-      <w:r>
-        <w:t>c</w:t>
-      </w:r>
-      <w:r>
-        <w:t>uenta</w:t>
-      </w:r>
-      <w:r>
-        <w:t xml:space="preserve"> con un módulo para la gestión de comunidades y grupos de comunidades donde podrá filtrar</w:t>
-      </w:r>
-      <w:r>
-        <w:t xml:space="preserve"> usuarios y comunidades</w:t>
-      </w:r>
-      <w:r>
-        <w:t>, inspeccionar individualmente</w:t>
-      </w:r>
-      <w:r>
-        <w:t xml:space="preserve"> y agregar nuevas.</w:t>
+        <w:rPr>
+          <w:bCs/>
+        </w:rPr>
+        <w:t>Además,</w:t>
+      </w:r>
+      <w:r>
+        <w:rPr>
+          <w:bCs/>
+        </w:rPr>
+        <w:t xml:space="preserve"> contar</w:t>
+      </w:r>
+      <w:r>
+        <w:rPr>
+          <w:bCs/>
+        </w:rPr>
+        <w:t>á</w:t>
+      </w:r>
+      <w:r>
+        <w:rPr>
+          <w:bCs/>
+        </w:rPr>
+        <w:t xml:space="preserve"> con </w:t>
+      </w:r>
+      <w:r>
+        <w:rPr>
+          <w:bCs/>
+        </w:rPr>
+        <w:t>una sección de catálogos para manejar todos los tipos de géneros, estados de reporte y tipos de evidencias que se permitirá en la aplicación.</w:t>
       </w:r>
     </w:p>
     <w:p>
       <w:pPr>
         <w:pStyle w:val="Prrafodelista"/>
+        <w:rPr>
+          <w:bCs/>
+        </w:rPr>
       </w:pPr>
     </w:p>
     <w:p>
       <w:pPr>
         <w:pStyle w:val="Prrafodelista"/>
+        <w:rPr>
+          <w:bCs/>
+        </w:rPr>
+      </w:pPr>
+      <w:r>
+        <w:rPr>
+          <w:bCs/>
+        </w:rPr>
+        <w:t>El administrador también podrá gestionar los estados de las publicaciones, activando, desactivando publicaciones y agregando estados.</w:t>
+      </w:r>
+    </w:p>
+    <w:p>
+      <w:pPr>
+        <w:pStyle w:val="Prrafodelista"/>
+      </w:pPr>
+    </w:p>
+    <w:p>
+      <w:pPr>
+        <w:pStyle w:val="Prrafodelista"/>
       </w:pPr>
       <w:r>
         <w:t xml:space="preserve">En la sección de usuario se </w:t>
@@ -8401,15 +8648,6 @@
       <w:pPr>
         <w:ind w:left="708"/>
       </w:pPr>
-      <w:r>
-        <w:t xml:space="preserve">La aplicación móvil permitirá hacer reportes y visualizarlos en el mapa y </w:t>
-      </w:r>
-      <w:r>
-        <w:t xml:space="preserve">en </w:t>
-      </w:r>
-      <w:r>
-        <w:t>la sección de publicaciones. El usuario además podrá seguir grupos de comunidades.</w:t>
-      </w:r>
     </w:p>
     <w:p>
       <w:pPr>
@@ -8421,27 +8659,18 @@
         <w:ind w:left="708"/>
       </w:pPr>
     </w:p>
-    <w:p>
-      <w:pPr>
-        <w:ind w:left="708"/>
-      </w:pPr>
-    </w:p>
-    <w:p>
-      <w:pPr>
-        <w:ind w:left="708"/>
-      </w:pPr>
-    </w:p>
+    <w:p/>
     <w:p>
       <w:pPr>
         <w:pStyle w:val="Ttulo2"/>
         <w:ind w:left="596"/>
       </w:pPr>
-      <w:bookmarkStart w:id="5" w:name="_Toc533715241"/>
+      <w:bookmarkStart w:id="4" w:name="_Toc534488401"/>
       <w:r>
         <w:lastRenderedPageBreak/>
         <w:t>1.3 Personal involucrado</w:t>
       </w:r>
-      <w:bookmarkEnd w:id="5"/>
+      <w:bookmarkEnd w:id="4"/>
       <w:r>
         <w:t xml:space="preserve"> </w:t>
       </w:r>
@@ -9215,11 +9444,11 @@
         <w:spacing w:after="169"/>
         <w:ind w:left="596"/>
       </w:pPr>
-      <w:bookmarkStart w:id="6" w:name="_Toc533715242"/>
+      <w:bookmarkStart w:id="5" w:name="_Toc534488402"/>
       <w:r>
         <w:t>1.4 Definiciones, acrónimos y abreviaturas</w:t>
       </w:r>
-      <w:bookmarkEnd w:id="6"/>
+      <w:bookmarkEnd w:id="5"/>
       <w:r>
         <w:t xml:space="preserve"> </w:t>
       </w:r>
@@ -9321,12 +9550,12 @@
         <w:pStyle w:val="Ttulo2"/>
         <w:ind w:left="596"/>
       </w:pPr>
-      <w:bookmarkStart w:id="7" w:name="_Toc533715243"/>
+      <w:bookmarkStart w:id="6" w:name="_Toc534488403"/>
       <w:r>
         <w:lastRenderedPageBreak/>
         <w:t>1.5 Referencias</w:t>
       </w:r>
-      <w:bookmarkEnd w:id="7"/>
+      <w:bookmarkEnd w:id="6"/>
       <w:r>
         <w:t xml:space="preserve"> </w:t>
       </w:r>
@@ -9480,11 +9709,11 @@
         <w:pStyle w:val="Ttulo2"/>
         <w:ind w:left="596"/>
       </w:pPr>
-      <w:bookmarkStart w:id="8" w:name="_Toc533715244"/>
+      <w:bookmarkStart w:id="7" w:name="_Toc534488404"/>
       <w:r>
         <w:t>1.6 Resumen</w:t>
       </w:r>
-      <w:bookmarkEnd w:id="8"/>
+      <w:bookmarkEnd w:id="7"/>
       <w:r>
         <w:t xml:space="preserve"> </w:t>
       </w:r>
@@ -9532,11 +9761,11 @@
         </w:numPr>
         <w:spacing w:after="394"/>
       </w:pPr>
-      <w:bookmarkStart w:id="9" w:name="_Toc533715245"/>
+      <w:bookmarkStart w:id="8" w:name="_Toc534488405"/>
       <w:r>
         <w:t>Descripción general</w:t>
       </w:r>
-      <w:bookmarkEnd w:id="9"/>
+      <w:bookmarkEnd w:id="8"/>
       <w:r>
         <w:t xml:space="preserve"> </w:t>
       </w:r>
@@ -9546,11 +9775,11 @@
         <w:pStyle w:val="Ttulo2"/>
         <w:ind w:left="611"/>
       </w:pPr>
-      <w:bookmarkStart w:id="10" w:name="_Toc533715246"/>
+      <w:bookmarkStart w:id="9" w:name="_Toc534488406"/>
       <w:r>
         <w:t>2.1 Perspectiva del producto</w:t>
       </w:r>
-      <w:bookmarkEnd w:id="10"/>
+      <w:bookmarkEnd w:id="9"/>
       <w:r>
         <w:rPr>
           <w:i/>
@@ -9573,11 +9802,11 @@
         <w:pStyle w:val="Ttulo2"/>
         <w:ind w:left="596"/>
       </w:pPr>
-      <w:bookmarkStart w:id="11" w:name="_Toc533715247"/>
+      <w:bookmarkStart w:id="10" w:name="_Toc534488407"/>
       <w:r>
         <w:t>2.2 Funcionalidad del producto</w:t>
       </w:r>
-      <w:bookmarkEnd w:id="11"/>
+      <w:bookmarkEnd w:id="10"/>
       <w:r>
         <w:t xml:space="preserve"> </w:t>
       </w:r>
@@ -9812,14 +10041,51 @@
     </w:p>
     <w:p>
       <w:pPr>
+        <w:pStyle w:val="Prrafodelista"/>
+        <w:numPr>
+          <w:ilvl w:val="0"/>
+          <w:numId w:val="16"/>
+        </w:numPr>
+        <w:spacing w:after="37" w:line="259" w:lineRule="auto"/>
+      </w:pPr>
+      <w:r>
+        <w:t>El sistema le debe permitir al administrador</w:t>
+      </w:r>
+      <w:r>
+        <w:t xml:space="preserve"> gestionar los catálogos, permitiéndole agregar y quitar tipos de géneros, estados de publicaciones, y tipos de evidencias.</w:t>
+      </w:r>
+    </w:p>
+    <w:p>
+      <w:pPr>
+        <w:pStyle w:val="Prrafodelista"/>
+        <w:numPr>
+          <w:ilvl w:val="0"/>
+          <w:numId w:val="16"/>
+        </w:numPr>
+        <w:spacing w:after="37" w:line="259" w:lineRule="auto"/>
+      </w:pPr>
+      <w:r>
+        <w:t xml:space="preserve">El administrador podrá administrar los estados de </w:t>
+      </w:r>
+      <w:proofErr w:type="gramStart"/>
+      <w:r>
+        <w:t>la publicaciones</w:t>
+      </w:r>
+      <w:proofErr w:type="gramEnd"/>
+      <w:r>
+        <w:t xml:space="preserve">, filtrando los estados, agregando, activando y desactivando estados. </w:t>
+      </w:r>
+    </w:p>
+    <w:p>
+      <w:pPr>
         <w:pStyle w:val="Ttulo2"/>
         <w:ind w:left="596"/>
       </w:pPr>
-      <w:bookmarkStart w:id="12" w:name="_Toc533715248"/>
+      <w:bookmarkStart w:id="11" w:name="_Toc534488408"/>
       <w:r>
         <w:t>2.3 Características de los usuarios</w:t>
       </w:r>
-      <w:bookmarkEnd w:id="12"/>
+      <w:bookmarkEnd w:id="11"/>
       <w:r>
         <w:rPr>
           <w:sz w:val="28"/>
@@ -10197,6 +10463,7 @@
               <w:spacing w:line="259" w:lineRule="auto"/>
             </w:pPr>
             <w:r>
+              <w:lastRenderedPageBreak/>
               <w:t xml:space="preserve">Actividades </w:t>
             </w:r>
           </w:p>
@@ -10240,12 +10507,11 @@
         <w:spacing w:after="169"/>
         <w:ind w:left="596"/>
       </w:pPr>
-      <w:bookmarkStart w:id="13" w:name="_Toc533715249"/>
-      <w:r>
-        <w:lastRenderedPageBreak/>
+      <w:bookmarkStart w:id="12" w:name="_Toc534488409"/>
+      <w:r>
         <w:t>2.4 Restricciones</w:t>
       </w:r>
-      <w:bookmarkEnd w:id="13"/>
+      <w:bookmarkEnd w:id="12"/>
       <w:r>
         <w:rPr>
           <w:b/>
@@ -10396,11 +10662,11 @@
         <w:spacing w:after="165"/>
         <w:ind w:left="596"/>
       </w:pPr>
-      <w:bookmarkStart w:id="14" w:name="_Toc533715250"/>
+      <w:bookmarkStart w:id="13" w:name="_Toc534488410"/>
       <w:r>
         <w:t>2.5 Suposiciones y dependencias</w:t>
       </w:r>
-      <w:bookmarkEnd w:id="14"/>
+      <w:bookmarkEnd w:id="13"/>
       <w:r>
         <w:rPr>
           <w:b/>
@@ -10528,16 +10794,18 @@
         <w:t>Administradores que moderen el sitio web tanto en el módulo del chat, como en los reportes de publicaciones.</w:t>
       </w:r>
     </w:p>
+    <w:p/>
     <w:p>
       <w:pPr>
         <w:pStyle w:val="Ttulo2"/>
         <w:ind w:left="1440"/>
       </w:pPr>
-      <w:bookmarkStart w:id="15" w:name="_Toc533715251"/>
-      <w:r>
+      <w:bookmarkStart w:id="14" w:name="_Toc534488411"/>
+      <w:r>
+        <w:lastRenderedPageBreak/>
         <w:t>2.6 Evolución previsible del sistema</w:t>
       </w:r>
-      <w:bookmarkEnd w:id="15"/>
+      <w:bookmarkEnd w:id="14"/>
       <w:r>
         <w:t xml:space="preserve"> </w:t>
       </w:r>
@@ -10611,15 +10879,14 @@
           <w:numId w:val="11"/>
         </w:numPr>
       </w:pPr>
-      <w:bookmarkStart w:id="16" w:name="_Toc533715252"/>
-      <w:r>
-        <w:lastRenderedPageBreak/>
+      <w:bookmarkStart w:id="15" w:name="_Toc534488412"/>
+      <w:r>
         <w:t xml:space="preserve">Requisitos </w:t>
       </w:r>
       <w:r>
         <w:t>específicos</w:t>
       </w:r>
-      <w:bookmarkEnd w:id="16"/>
+      <w:bookmarkEnd w:id="15"/>
       <w:r>
         <w:rPr>
           <w:i/>
@@ -10633,11 +10900,11 @@
         <w:pStyle w:val="Ttulo2"/>
         <w:ind w:left="708"/>
       </w:pPr>
-      <w:bookmarkStart w:id="17" w:name="_Toc533715253"/>
+      <w:bookmarkStart w:id="16" w:name="_Toc534488413"/>
       <w:r>
         <w:t>3.1 Requisitos comunes de los interfaces</w:t>
       </w:r>
-      <w:bookmarkEnd w:id="17"/>
+      <w:bookmarkEnd w:id="16"/>
       <w:r>
         <w:rPr>
           <w:i/>
@@ -10654,11 +10921,11 @@
         </w:tabs>
         <w:ind w:left="1416"/>
       </w:pPr>
-      <w:bookmarkStart w:id="18" w:name="_Toc533715254"/>
+      <w:bookmarkStart w:id="17" w:name="_Toc534488414"/>
       <w:r>
         <w:t>3.1.1 Interfaces de usuario</w:t>
       </w:r>
-      <w:bookmarkEnd w:id="18"/>
+      <w:bookmarkEnd w:id="17"/>
       <w:r>
         <w:t xml:space="preserve"> </w:t>
       </w:r>
@@ -10773,11 +11040,11 @@
         <w:pStyle w:val="Ttulo3"/>
         <w:ind w:left="1416"/>
       </w:pPr>
-      <w:bookmarkStart w:id="19" w:name="_Toc533715255"/>
+      <w:bookmarkStart w:id="18" w:name="_Toc534488415"/>
       <w:r>
         <w:t>3.1.2 Interfaces de hardware</w:t>
       </w:r>
-      <w:bookmarkEnd w:id="19"/>
+      <w:bookmarkEnd w:id="18"/>
       <w:r>
         <w:rPr>
           <w:b/>
@@ -10829,6 +11096,12 @@
     </w:p>
     <w:p>
       <w:pPr>
+        <w:spacing w:line="504" w:lineRule="auto"/>
+        <w:ind w:left="1436" w:right="53"/>
+      </w:pPr>
+    </w:p>
+    <w:p>
+      <w:pPr>
         <w:spacing w:after="408" w:line="259" w:lineRule="auto"/>
         <w:ind w:left="1441"/>
       </w:pPr>
@@ -10841,11 +11114,12 @@
         <w:pStyle w:val="Ttulo3"/>
         <w:ind w:left="1416"/>
       </w:pPr>
-      <w:bookmarkStart w:id="20" w:name="_Toc533715256"/>
-      <w:r>
+      <w:bookmarkStart w:id="19" w:name="_Toc534488416"/>
+      <w:r>
+        <w:lastRenderedPageBreak/>
         <w:t>3.1.3 Interfaces de software</w:t>
       </w:r>
-      <w:bookmarkEnd w:id="20"/>
+      <w:bookmarkEnd w:id="19"/>
       <w:r>
         <w:rPr>
           <w:b/>
@@ -10873,37 +11147,14 @@
     </w:p>
     <w:p>
       <w:pPr>
-        <w:ind w:left="721" w:right="53" w:firstLine="721"/>
-      </w:pPr>
-    </w:p>
-    <w:p>
-      <w:pPr>
-        <w:ind w:left="721" w:right="53" w:firstLine="721"/>
-      </w:pPr>
-    </w:p>
-    <w:p>
-      <w:pPr>
-        <w:spacing w:after="307" w:line="259" w:lineRule="auto"/>
-      </w:pPr>
-      <w:r>
-        <w:rPr>
-          <w:i/>
-          <w:color w:val="0000FF"/>
-        </w:rPr>
-        <w:t xml:space="preserve"> </w:t>
-      </w:r>
-    </w:p>
-    <w:p>
-      <w:pPr>
         <w:pStyle w:val="Ttulo3"/>
         <w:ind w:left="1201"/>
       </w:pPr>
-      <w:bookmarkStart w:id="21" w:name="_Toc533715257"/>
-      <w:r>
-        <w:lastRenderedPageBreak/>
+      <w:bookmarkStart w:id="20" w:name="_Toc534488417"/>
+      <w:r>
         <w:t>3.1.4 Interfaces de comunicación</w:t>
       </w:r>
-      <w:bookmarkEnd w:id="21"/>
+      <w:bookmarkEnd w:id="20"/>
       <w:r>
         <w:t xml:space="preserve"> </w:t>
       </w:r>
@@ -10923,11 +11174,11 @@
         <w:spacing w:after="165"/>
         <w:ind w:left="596"/>
       </w:pPr>
-      <w:bookmarkStart w:id="22" w:name="_Toc533715258"/>
+      <w:bookmarkStart w:id="21" w:name="_Toc534488418"/>
       <w:r>
         <w:t>3.2 Requisitos funcionales</w:t>
       </w:r>
-      <w:bookmarkEnd w:id="22"/>
+      <w:bookmarkEnd w:id="21"/>
       <w:r>
         <w:rPr>
           <w:b/>
@@ -10942,14 +11193,14 @@
         <w:pStyle w:val="Ttulo3"/>
         <w:ind w:left="1196"/>
       </w:pPr>
-      <w:bookmarkStart w:id="23" w:name="_Toc533715259"/>
+      <w:bookmarkStart w:id="22" w:name="_Toc534488419"/>
       <w:r>
         <w:t xml:space="preserve">3.2.1 </w:t>
       </w:r>
       <w:r>
         <w:t>GESTION DE ADMINISTRACION DE USUARIOS</w:t>
       </w:r>
-      <w:bookmarkEnd w:id="23"/>
+      <w:bookmarkEnd w:id="22"/>
       <w:r>
         <w:t xml:space="preserve"> </w:t>
       </w:r>
@@ -11292,6 +11543,7 @@
         <w:ind w:left="1416"/>
       </w:pPr>
       <w:r>
+        <w:lastRenderedPageBreak/>
         <w:t>Si todos los datos son correctos, el usuario quedará registrado en el sistema, de lo contrario, se mostrará un mensaje de error.</w:t>
       </w:r>
     </w:p>
@@ -11322,7 +11574,6 @@
         <w:ind w:left="1416"/>
       </w:pPr>
       <w:r>
-        <w:lastRenderedPageBreak/>
         <w:t>Los datos que ingrese el usuario deben ser validados por las mismas restricciones en el momento del registro. Y Si son correctas el perfil se actualizará.</w:t>
       </w:r>
     </w:p>
@@ -11383,14 +11634,14 @@
         <w:pStyle w:val="Ttulo3"/>
         <w:ind w:left="708"/>
       </w:pPr>
-      <w:bookmarkStart w:id="24" w:name="_Toc533715260"/>
+      <w:bookmarkStart w:id="23" w:name="_Toc534488420"/>
       <w:r>
         <w:t xml:space="preserve">3.2.2 </w:t>
       </w:r>
       <w:r>
         <w:t>GESTION DE INCIDENCIAS DE SEGURIDAD</w:t>
       </w:r>
-      <w:bookmarkEnd w:id="24"/>
+      <w:bookmarkEnd w:id="23"/>
     </w:p>
     <w:p>
       <w:pPr>
@@ -11645,6 +11896,7 @@
         <w:rPr>
           <w:b/>
         </w:rPr>
+        <w:lastRenderedPageBreak/>
         <w:t>Agregar tipo de incidencia de seguridad:</w:t>
       </w:r>
     </w:p>
@@ -11692,7 +11944,6 @@
         <w:rPr>
           <w:b/>
         </w:rPr>
-        <w:lastRenderedPageBreak/>
         <w:t>Activar/Desactivar tipo de incidencia de seguridad:</w:t>
       </w:r>
     </w:p>
@@ -11743,14 +11994,14 @@
         <w:pStyle w:val="Ttulo3"/>
         <w:ind w:left="1196"/>
       </w:pPr>
-      <w:bookmarkStart w:id="25" w:name="_Toc533715261"/>
+      <w:bookmarkStart w:id="24" w:name="_Toc534488421"/>
       <w:r>
         <w:t xml:space="preserve">3.2.3 </w:t>
       </w:r>
       <w:r>
         <w:t>GESTION DE TIPO DE ARMAS</w:t>
       </w:r>
-      <w:bookmarkEnd w:id="25"/>
+      <w:bookmarkEnd w:id="24"/>
     </w:p>
     <w:p>
       <w:pPr>
@@ -12020,15 +12271,14 @@
         <w:pStyle w:val="Ttulo3"/>
         <w:ind w:left="1416"/>
       </w:pPr>
-      <w:bookmarkStart w:id="26" w:name="_Toc533715262"/>
-      <w:r>
-        <w:lastRenderedPageBreak/>
+      <w:bookmarkStart w:id="25" w:name="_Toc534488422"/>
+      <w:r>
         <w:t xml:space="preserve">3.2.4 </w:t>
       </w:r>
       <w:r>
         <w:t>GESTIÓN DE MEDIOS DE TRANSPORTE</w:t>
       </w:r>
-      <w:bookmarkEnd w:id="26"/>
+      <w:bookmarkEnd w:id="25"/>
     </w:p>
     <w:p>
       <w:pPr>
@@ -12307,14 +12557,14 @@
         <w:pStyle w:val="Ttulo3"/>
         <w:ind w:left="1196"/>
       </w:pPr>
-      <w:bookmarkStart w:id="27" w:name="_Toc533715263"/>
+      <w:bookmarkStart w:id="26" w:name="_Toc534488423"/>
       <w:r>
         <w:t xml:space="preserve">3.2.5 </w:t>
       </w:r>
       <w:r>
         <w:t>GESTION DE INCIDENCIAS DE SERVICIOS PUBLICOS</w:t>
       </w:r>
-      <w:bookmarkEnd w:id="27"/>
+      <w:bookmarkEnd w:id="26"/>
     </w:p>
     <w:p>
       <w:pPr>
@@ -12509,6 +12759,7 @@
               <w:rPr>
                 <w:b/>
               </w:rPr>
+              <w:lastRenderedPageBreak/>
               <w:t xml:space="preserve">Prioridad del Requisito </w:t>
             </w:r>
           </w:p>
@@ -12564,15 +12815,7 @@
           <w:rFonts w:ascii="Calibri" w:hAnsi="Calibri" w:cs="Calibri"/>
           <w:color w:val="000000"/>
         </w:rPr>
-        <w:t xml:space="preserve">En la sección de servicios públicos podrá visualizar la lista de los tipos existentes. El filtrado será mediante una barra de búsqueda en la parte superior. Para agregar una </w:t>
-      </w:r>
-      <w:r>
-        <w:rPr>
-          <w:rFonts w:ascii="Calibri" w:hAnsi="Calibri" w:cs="Calibri"/>
-          <w:color w:val="000000"/>
-        </w:rPr>
-        <w:lastRenderedPageBreak/>
-        <w:t xml:space="preserve">nueva deberá presionar el botón de nuevo tipo, llenar los datos que se le solicitan y guardar los cambios. </w:t>
+        <w:t xml:space="preserve">En la sección de servicios públicos podrá visualizar la lista de los tipos existentes. El filtrado será mediante una barra de búsqueda en la parte superior. Para agregar una nueva deberá presionar el botón de nuevo tipo, llenar los datos que se le solicitan y guardar los cambios. </w:t>
       </w:r>
     </w:p>
     <w:p>
@@ -12593,14 +12836,14 @@
         <w:pStyle w:val="Ttulo3"/>
         <w:ind w:left="1196"/>
       </w:pPr>
-      <w:bookmarkStart w:id="28" w:name="_Toc533715264"/>
+      <w:bookmarkStart w:id="27" w:name="_Toc534488424"/>
       <w:r>
         <w:t xml:space="preserve">3.2.6 </w:t>
       </w:r>
       <w:r>
         <w:t>GESTION DE COMUNIDADES</w:t>
       </w:r>
-      <w:bookmarkEnd w:id="28"/>
+      <w:bookmarkEnd w:id="27"/>
     </w:p>
     <w:p>
       <w:pPr>
@@ -12899,9 +13142,8 @@
         <w:spacing w:after="201"/>
         <w:ind w:left="1196"/>
       </w:pPr>
-      <w:bookmarkStart w:id="29" w:name="_Toc533715265"/>
-      <w:r>
-        <w:lastRenderedPageBreak/>
+      <w:bookmarkStart w:id="28" w:name="_Toc534488425"/>
+      <w:r>
         <w:t xml:space="preserve">3.2.7 </w:t>
       </w:r>
       <w:r>
@@ -12911,7 +13153,7 @@
         </w:rPr>
         <w:t>GESTION DE PUBLICACIONES DE INCIDENCIAS</w:t>
       </w:r>
-      <w:bookmarkEnd w:id="29"/>
+      <w:bookmarkEnd w:id="28"/>
     </w:p>
     <w:p>
       <w:pPr>
@@ -13209,6 +13451,7 @@
         <w:ind w:left="1416"/>
       </w:pPr>
       <w:r>
+        <w:lastRenderedPageBreak/>
         <w:t xml:space="preserve">El usuario mediante un click en el botón de “gracias” podrá mostrar una reacción o apoyo a una publicación ajena. Si una publicación el usuario la considera inapropiada puede hacer uso del botón de reportar que encontrara en cada publicación. </w:t>
       </w:r>
     </w:p>
@@ -13233,7 +13476,6 @@
         <w:ind w:left="1416"/>
       </w:pPr>
       <w:r>
-        <w:lastRenderedPageBreak/>
         <w:t xml:space="preserve">Las publicaciones pueden tener varios estados como por ejemplo en proceso o procesado legalmente. Este estado puede ser cambiado por el dueño del reporte. </w:t>
       </w:r>
       <w:r>
@@ -13257,14 +13499,14 @@
       <w:pPr>
         <w:pStyle w:val="Ttulo3"/>
       </w:pPr>
-      <w:bookmarkStart w:id="30" w:name="_Toc533715266"/>
+      <w:bookmarkStart w:id="29" w:name="_Toc534488426"/>
       <w:r>
         <w:t xml:space="preserve">3.2.8 </w:t>
       </w:r>
       <w:r>
         <w:t>Gestión de noticias</w:t>
       </w:r>
-      <w:bookmarkEnd w:id="30"/>
+      <w:bookmarkEnd w:id="29"/>
     </w:p>
     <w:p>
       <w:pPr>
@@ -13500,14 +13742,14 @@
       <w:pPr>
         <w:pStyle w:val="Ttulo3"/>
       </w:pPr>
-      <w:bookmarkStart w:id="31" w:name="_Toc533715267"/>
+      <w:bookmarkStart w:id="30" w:name="_Toc534488427"/>
       <w:r>
         <w:t xml:space="preserve">3.2.9 </w:t>
       </w:r>
       <w:r>
         <w:t>Gestión de roles</w:t>
       </w:r>
-      <w:bookmarkEnd w:id="31"/>
+      <w:bookmarkEnd w:id="30"/>
       <w:r>
         <w:t xml:space="preserve"> </w:t>
       </w:r>
@@ -13661,6 +13903,7 @@
               <w:rPr>
                 <w:b/>
               </w:rPr>
+              <w:lastRenderedPageBreak/>
               <w:t xml:space="preserve">Tipo </w:t>
             </w:r>
           </w:p>
@@ -13772,9 +14015,8 @@
       <w:pPr>
         <w:pStyle w:val="Ttulo3"/>
       </w:pPr>
-      <w:bookmarkStart w:id="32" w:name="_Toc533715268"/>
-      <w:r>
-        <w:lastRenderedPageBreak/>
+      <w:bookmarkStart w:id="31" w:name="_Toc534488428"/>
+      <w:r>
         <w:t>3.2.10</w:t>
       </w:r>
       <w:r>
@@ -13783,7 +14025,7 @@
       <w:r>
         <w:t>Gestión de solicitudes</w:t>
       </w:r>
-      <w:bookmarkEnd w:id="32"/>
+      <w:bookmarkEnd w:id="31"/>
       <w:r>
         <w:rPr>
           <w:i/>
@@ -14045,7 +14287,7 @@
       <w:pPr>
         <w:pStyle w:val="Ttulo3"/>
       </w:pPr>
-      <w:bookmarkStart w:id="33" w:name="_Toc533715269"/>
+      <w:bookmarkStart w:id="32" w:name="_Toc534488429"/>
       <w:r>
         <w:t>3.2.11</w:t>
       </w:r>
@@ -14058,7 +14300,7 @@
       <w:r>
         <w:t>comentarios</w:t>
       </w:r>
-      <w:bookmarkEnd w:id="33"/>
+      <w:bookmarkEnd w:id="32"/>
       <w:r>
         <w:rPr>
           <w:rFonts w:ascii="Calibri" w:eastAsia="Calibri" w:hAnsi="Calibri" w:cs="Calibri"/>
@@ -14215,6 +14457,7 @@
               <w:rPr>
                 <w:b/>
               </w:rPr>
+              <w:lastRenderedPageBreak/>
               <w:t xml:space="preserve">Tipo </w:t>
             </w:r>
           </w:p>
@@ -14328,7 +14571,7 @@
       <w:pPr>
         <w:pStyle w:val="Ttulo3"/>
       </w:pPr>
-      <w:bookmarkStart w:id="34" w:name="_Toc533715270"/>
+      <w:bookmarkStart w:id="33" w:name="_Toc534488430"/>
       <w:r>
         <w:t>3.2.12</w:t>
       </w:r>
@@ -14341,7 +14584,7 @@
       <w:r>
         <w:t xml:space="preserve"> de comunidades (Areas favoritas)</w:t>
       </w:r>
-      <w:bookmarkEnd w:id="34"/>
+      <w:bookmarkEnd w:id="33"/>
       <w:r>
         <w:rPr>
           <w:rFonts w:ascii="Calibri" w:eastAsia="Calibri" w:hAnsi="Calibri" w:cs="Calibri"/>
@@ -14605,14 +14848,14 @@
       <w:pPr>
         <w:pStyle w:val="Ttulo3"/>
       </w:pPr>
-      <w:bookmarkStart w:id="35" w:name="_Toc533715271"/>
+      <w:bookmarkStart w:id="34" w:name="_Toc534488431"/>
       <w:r>
         <w:t>3.2.13</w:t>
       </w:r>
       <w:r>
         <w:t xml:space="preserve"> Chat</w:t>
       </w:r>
-      <w:bookmarkEnd w:id="35"/>
+      <w:bookmarkEnd w:id="34"/>
     </w:p>
     <w:p>
       <w:pPr>
@@ -14707,6 +14950,7 @@
               <w:rPr>
                 <w:b/>
               </w:rPr>
+              <w:lastRenderedPageBreak/>
               <w:t xml:space="preserve">Nombre de Requisito </w:t>
             </w:r>
           </w:p>
@@ -14860,34 +15104,6 @@
           <w:color w:val="0000FF"/>
         </w:rPr>
       </w:pPr>
-      <w:r>
-        <w:rPr>
-          <w:i/>
-          <w:color w:val="0000FF"/>
-        </w:rPr>
-        <w:lastRenderedPageBreak/>
-        <w:t xml:space="preserve"> </w:t>
-      </w:r>
-    </w:p>
-    <w:p>
-      <w:pPr>
-        <w:spacing w:after="432" w:line="259" w:lineRule="auto"/>
-      </w:pPr>
-    </w:p>
-    <w:p>
-      <w:pPr>
-        <w:spacing w:after="432" w:line="259" w:lineRule="auto"/>
-      </w:pPr>
-    </w:p>
-    <w:p>
-      <w:pPr>
-        <w:spacing w:after="432" w:line="259" w:lineRule="auto"/>
-      </w:pPr>
-    </w:p>
-    <w:p>
-      <w:pPr>
-        <w:spacing w:after="432" w:line="259" w:lineRule="auto"/>
-      </w:pPr>
     </w:p>
     <w:p>
       <w:pPr>
@@ -14901,7 +15117,7 @@
         </w:rPr>
         <w:tab/>
       </w:r>
-      <w:bookmarkStart w:id="36" w:name="_Toc533715272"/>
+      <w:bookmarkStart w:id="35" w:name="_Toc534488432"/>
       <w:r>
         <w:t>3.2.14</w:t>
       </w:r>
@@ -14911,7 +15127,7 @@
       <w:r>
         <w:t>solicitudes</w:t>
       </w:r>
-      <w:bookmarkEnd w:id="36"/>
+      <w:bookmarkEnd w:id="35"/>
       <w:r>
         <w:rPr>
           <w:color w:val="0000FF"/>
@@ -15183,58 +15399,260 @@
     </w:p>
     <w:p>
       <w:pPr>
-        <w:spacing w:after="345" w:line="378" w:lineRule="auto"/>
-        <w:ind w:left="721" w:right="53" w:firstLine="721"/>
-      </w:pPr>
-    </w:p>
-    <w:p>
-      <w:pPr>
-        <w:spacing w:after="345" w:line="378" w:lineRule="auto"/>
-        <w:ind w:left="721" w:right="53" w:firstLine="721"/>
-      </w:pPr>
-    </w:p>
-    <w:p>
-      <w:pPr>
-        <w:pStyle w:val="Ttulo2"/>
-        <w:spacing w:after="375"/>
-        <w:ind w:left="596"/>
-      </w:pPr>
-      <w:bookmarkStart w:id="37" w:name="_Toc533715273"/>
-      <w:r>
-        <w:lastRenderedPageBreak/>
-        <w:t>3.3 Requisitos no funcionales</w:t>
-      </w:r>
-      <w:bookmarkEnd w:id="37"/>
-      <w:r>
-        <w:t xml:space="preserve"> </w:t>
-      </w:r>
+        <w:spacing w:after="432" w:line="259" w:lineRule="auto"/>
+        <w:rPr>
+          <w:i/>
+          <w:color w:val="0000FF"/>
+        </w:rPr>
+      </w:pPr>
     </w:p>
     <w:p>
       <w:pPr>
         <w:pStyle w:val="Ttulo3"/>
-        <w:spacing w:after="201"/>
-        <w:ind w:left="1196"/>
-      </w:pPr>
-      <w:bookmarkStart w:id="38" w:name="_Toc533715274"/>
-      <w:r>
-        <w:t>3.3.1 Requisitos de rendimiento</w:t>
-      </w:r>
-      <w:bookmarkEnd w:id="38"/>
+      </w:pPr>
       <w:r>
         <w:rPr>
+          <w:rFonts w:ascii="Calibri" w:eastAsia="Calibri" w:hAnsi="Calibri" w:cs="Calibri"/>
           <w:b/>
+          <w:sz w:val="22"/>
+        </w:rPr>
+        <w:tab/>
+      </w:r>
+      <w:bookmarkStart w:id="36" w:name="_Toc534488433"/>
+      <w:r>
+        <w:t xml:space="preserve">3.2.15 Gestión de creación de </w:t>
+      </w:r>
+      <w:r>
+        <w:t>solicitudes</w:t>
+      </w:r>
+      <w:bookmarkEnd w:id="36"/>
+      <w:r>
+        <w:rPr>
+          <w:color w:val="0000FF"/>
         </w:rPr>
         <w:t xml:space="preserve"> </w:t>
       </w:r>
     </w:p>
     <w:p>
       <w:pPr>
-        <w:spacing w:after="270" w:line="378" w:lineRule="auto"/>
-        <w:ind w:left="1426" w:right="53" w:firstLine="721"/>
-      </w:pPr>
-      <w:r>
-        <w:t>Debido a la cantidad de usuarios que podrían utilizar la aplicación al mismo tiempo es importante que el 100% de las transacciones hechas en la aplicación debe de realizarse en menos de 2 segundos haciendo que los usuarios del sistema se sientan muy conformes con el tiempo de respuesta. Al momento de realizar una compra es importante que la transacción hacia al banco de hecha de manera rápida y eficaz para poder darle una respuesta rápida al usuario.</w:t>
-      </w:r>
+        <w:spacing w:after="0" w:line="259" w:lineRule="auto"/>
+        <w:ind w:left="1441"/>
+      </w:pPr>
+      <w:r>
+        <w:t xml:space="preserve"> </w:t>
+      </w:r>
+    </w:p>
+    <w:tbl>
+      <w:tblPr>
+        <w:tblStyle w:val="TableGrid"/>
+        <w:tblW w:w="7056" w:type="dxa"/>
+        <w:tblInd w:w="1443" w:type="dxa"/>
+        <w:tblCellMar>
+          <w:top w:w="135" w:type="dxa"/>
+          <w:left w:w="103" w:type="dxa"/>
+          <w:right w:w="115" w:type="dxa"/>
+        </w:tblCellMar>
+        <w:tblLook w:val="04A0" w:firstRow="1" w:lastRow="0" w:firstColumn="1" w:lastColumn="0" w:noHBand="0" w:noVBand="1"/>
+      </w:tblPr>
+      <w:tblGrid>
+        <w:gridCol w:w="3528"/>
+        <w:gridCol w:w="3528"/>
+      </w:tblGrid>
+      <w:tr>
+        <w:trPr>
+          <w:trHeight w:val="661"/>
+        </w:trPr>
+        <w:tc>
+          <w:tcPr>
+            <w:tcW w:w="3528" w:type="dxa"/>
+            <w:tcBorders>
+              <w:top w:val="single" w:sz="6" w:space="0" w:color="000000"/>
+              <w:left w:val="single" w:sz="6" w:space="0" w:color="000000"/>
+              <w:bottom w:val="single" w:sz="6" w:space="0" w:color="000000"/>
+              <w:right w:val="single" w:sz="6" w:space="0" w:color="000000"/>
+            </w:tcBorders>
+          </w:tcPr>
+          <w:p>
+            <w:pPr>
+              <w:spacing w:line="259" w:lineRule="auto"/>
+            </w:pPr>
+            <w:r>
+              <w:rPr>
+                <w:b/>
+              </w:rPr>
+              <w:t xml:space="preserve">Número de Requisito </w:t>
+            </w:r>
+          </w:p>
+        </w:tc>
+        <w:tc>
+          <w:tcPr>
+            <w:tcW w:w="3528" w:type="dxa"/>
+            <w:tcBorders>
+              <w:top w:val="single" w:sz="6" w:space="0" w:color="000000"/>
+              <w:left w:val="single" w:sz="6" w:space="0" w:color="000000"/>
+              <w:bottom w:val="single" w:sz="6" w:space="0" w:color="000000"/>
+              <w:right w:val="single" w:sz="6" w:space="0" w:color="000000"/>
+            </w:tcBorders>
+          </w:tcPr>
+          <w:p>
+            <w:pPr>
+              <w:spacing w:line="259" w:lineRule="auto"/>
+            </w:pPr>
+            <w:r>
+              <w:t>RF15</w:t>
+            </w:r>
+          </w:p>
+        </w:tc>
+      </w:tr>
+      <w:tr>
+        <w:trPr>
+          <w:trHeight w:val="661"/>
+        </w:trPr>
+        <w:tc>
+          <w:tcPr>
+            <w:tcW w:w="3528" w:type="dxa"/>
+            <w:tcBorders>
+              <w:top w:val="single" w:sz="6" w:space="0" w:color="000000"/>
+              <w:left w:val="single" w:sz="6" w:space="0" w:color="000000"/>
+              <w:bottom w:val="single" w:sz="6" w:space="0" w:color="000000"/>
+              <w:right w:val="single" w:sz="6" w:space="0" w:color="000000"/>
+            </w:tcBorders>
+          </w:tcPr>
+          <w:p>
+            <w:pPr>
+              <w:spacing w:line="259" w:lineRule="auto"/>
+            </w:pPr>
+            <w:r>
+              <w:rPr>
+                <w:b/>
+              </w:rPr>
+              <w:t xml:space="preserve">Nombre de Requisito </w:t>
+            </w:r>
+          </w:p>
+        </w:tc>
+        <w:tc>
+          <w:tcPr>
+            <w:tcW w:w="3528" w:type="dxa"/>
+            <w:tcBorders>
+              <w:top w:val="single" w:sz="6" w:space="0" w:color="000000"/>
+              <w:left w:val="single" w:sz="6" w:space="0" w:color="000000"/>
+              <w:bottom w:val="single" w:sz="6" w:space="0" w:color="000000"/>
+              <w:right w:val="single" w:sz="6" w:space="0" w:color="000000"/>
+            </w:tcBorders>
+          </w:tcPr>
+          <w:p>
+            <w:pPr>
+              <w:spacing w:line="259" w:lineRule="auto"/>
+            </w:pPr>
+            <w:r>
+              <w:t xml:space="preserve">Gestión de </w:t>
+            </w:r>
+            <w:r>
+              <w:t>catálogos</w:t>
+            </w:r>
+            <w:r>
+              <w:t xml:space="preserve"> </w:t>
+            </w:r>
+          </w:p>
+        </w:tc>
+      </w:tr>
+      <w:tr>
+        <w:trPr>
+          <w:trHeight w:val="661"/>
+        </w:trPr>
+        <w:tc>
+          <w:tcPr>
+            <w:tcW w:w="3528" w:type="dxa"/>
+            <w:tcBorders>
+              <w:top w:val="single" w:sz="6" w:space="0" w:color="000000"/>
+              <w:left w:val="single" w:sz="6" w:space="0" w:color="000000"/>
+              <w:bottom w:val="single" w:sz="6" w:space="0" w:color="000000"/>
+              <w:right w:val="single" w:sz="6" w:space="0" w:color="000000"/>
+            </w:tcBorders>
+          </w:tcPr>
+          <w:p>
+            <w:pPr>
+              <w:spacing w:line="259" w:lineRule="auto"/>
+            </w:pPr>
+            <w:r>
+              <w:rPr>
+                <w:b/>
+              </w:rPr>
+              <w:t xml:space="preserve">Tipo </w:t>
+            </w:r>
+          </w:p>
+        </w:tc>
+        <w:tc>
+          <w:tcPr>
+            <w:tcW w:w="3528" w:type="dxa"/>
+            <w:tcBorders>
+              <w:top w:val="single" w:sz="6" w:space="0" w:color="000000"/>
+              <w:left w:val="single" w:sz="6" w:space="0" w:color="000000"/>
+              <w:bottom w:val="single" w:sz="6" w:space="0" w:color="000000"/>
+              <w:right w:val="single" w:sz="6" w:space="0" w:color="000000"/>
+            </w:tcBorders>
+          </w:tcPr>
+          <w:p>
+            <w:pPr>
+              <w:spacing w:line="259" w:lineRule="auto"/>
+            </w:pPr>
+            <w:r>
+              <w:t xml:space="preserve">Requisito </w:t>
+            </w:r>
+          </w:p>
+        </w:tc>
+      </w:tr>
+      <w:tr>
+        <w:trPr>
+          <w:trHeight w:val="661"/>
+        </w:trPr>
+        <w:tc>
+          <w:tcPr>
+            <w:tcW w:w="3528" w:type="dxa"/>
+            <w:tcBorders>
+              <w:top w:val="single" w:sz="6" w:space="0" w:color="000000"/>
+              <w:left w:val="single" w:sz="6" w:space="0" w:color="000000"/>
+              <w:bottom w:val="single" w:sz="6" w:space="0" w:color="000000"/>
+              <w:right w:val="single" w:sz="6" w:space="0" w:color="000000"/>
+            </w:tcBorders>
+          </w:tcPr>
+          <w:p>
+            <w:pPr>
+              <w:spacing w:line="259" w:lineRule="auto"/>
+            </w:pPr>
+            <w:r>
+              <w:rPr>
+                <w:b/>
+              </w:rPr>
+              <w:t xml:space="preserve">Prioridad del Requisito </w:t>
+            </w:r>
+          </w:p>
+        </w:tc>
+        <w:tc>
+          <w:tcPr>
+            <w:tcW w:w="3528" w:type="dxa"/>
+            <w:tcBorders>
+              <w:top w:val="single" w:sz="6" w:space="0" w:color="000000"/>
+              <w:left w:val="single" w:sz="6" w:space="0" w:color="000000"/>
+              <w:bottom w:val="single" w:sz="6" w:space="0" w:color="000000"/>
+              <w:right w:val="single" w:sz="6" w:space="0" w:color="000000"/>
+            </w:tcBorders>
+          </w:tcPr>
+          <w:p>
+            <w:pPr>
+              <w:spacing w:line="259" w:lineRule="auto"/>
+            </w:pPr>
+            <w:r>
+              <w:t xml:space="preserve">Alta </w:t>
+            </w:r>
+          </w:p>
+        </w:tc>
+      </w:tr>
+    </w:tbl>
+    <w:p>
+      <w:pPr>
+        <w:spacing w:after="157" w:line="259" w:lineRule="auto"/>
+      </w:pPr>
       <w:r>
         <w:rPr>
           <w:i/>
@@ -15245,151 +15663,380 @@
     </w:p>
     <w:p>
       <w:pPr>
+        <w:pStyle w:val="Sinespaciado"/>
+      </w:pPr>
+      <w:r>
+        <w:t>El administrador en la sección de catálogos tendrá tres opciones:</w:t>
+      </w:r>
+    </w:p>
+    <w:p>
+      <w:pPr>
+        <w:pStyle w:val="Sinespaciado"/>
+      </w:pPr>
+      <w:r>
+        <w:tab/>
+        <w:t>Gestionar géneros:</w:t>
+      </w:r>
+    </w:p>
+    <w:p>
+      <w:pPr>
+        <w:pStyle w:val="Sinespaciado"/>
+      </w:pPr>
+      <w:r>
+        <w:tab/>
+      </w:r>
+      <w:r>
+        <w:tab/>
+      </w:r>
+      <w:bookmarkStart w:id="37" w:name="_Hlk534487804"/>
+      <w:r>
+        <w:t>Aquí podrá agregar nuevos géneros presionando el botón agregar e introduciendo un nombre por ejemplo “femenino” o “masculino”. Podrá editar los ya agregados. Además, podrá activar o desactivar los géneros agregados para ocultarlos o mostrarlos a los usuarios.</w:t>
+      </w:r>
+      <w:bookmarkEnd w:id="37"/>
+    </w:p>
+    <w:p>
+      <w:pPr>
+        <w:pStyle w:val="Sinespaciado"/>
+      </w:pPr>
+      <w:r>
+        <w:tab/>
+        <w:t>Gestionar estados:</w:t>
+      </w:r>
+    </w:p>
+    <w:p>
+      <w:pPr>
+        <w:pStyle w:val="Sinespaciado"/>
+      </w:pPr>
+      <w:r>
+        <w:tab/>
+      </w:r>
+      <w:r>
+        <w:tab/>
+      </w:r>
+      <w:r>
+        <w:t>Aquí podrá agregar nuevos estados presionando el botón agregar e introduciendo un nombre, estos estados nos ayudaran a identificar cuales reportes fueron procesados, están en proceso o no fueron reportados legalmente, por ejemplo. Podrá editar los ya agregados. Además, podrá activar o desactivar los estados agregados para ocultarlos o mostrarlos a los usuarios.</w:t>
+      </w:r>
+    </w:p>
+    <w:p>
+      <w:pPr>
+        <w:pStyle w:val="Sinespaciado"/>
+      </w:pPr>
+      <w:r>
+        <w:tab/>
+        <w:t>Gestionar evidencias:</w:t>
+      </w:r>
+    </w:p>
+    <w:p>
+      <w:pPr>
+        <w:pStyle w:val="Sinespaciado"/>
+        <w:ind w:left="596" w:firstLine="708"/>
+      </w:pPr>
+      <w:r>
+        <w:t xml:space="preserve">Aquí podrá agregar nuevos </w:t>
+      </w:r>
+      <w:r>
+        <w:t>tipos de evidencia</w:t>
+      </w:r>
+      <w:r>
+        <w:t xml:space="preserve"> presionando el botón agregar e introduciendo un nombre por ejemplo “</w:t>
+      </w:r>
+      <w:r>
+        <w:t>Documento</w:t>
+      </w:r>
+      <w:r>
+        <w:t>” o “</w:t>
+      </w:r>
+      <w:r>
+        <w:t>Fotografía</w:t>
+      </w:r>
+      <w:r>
+        <w:t xml:space="preserve">”. Podrá editar los ya agregados. Además, podrá activar o desactivar los </w:t>
+      </w:r>
+      <w:r>
+        <w:t>tipos</w:t>
+      </w:r>
+      <w:r>
+        <w:t xml:space="preserve"> agregados para ocultarlos o mostrarlos a los usuarios.</w:t>
+      </w:r>
+    </w:p>
+    <w:p>
+      <w:pPr>
+        <w:spacing w:after="432" w:line="259" w:lineRule="auto"/>
+        <w:rPr>
+          <w:i/>
+          <w:color w:val="0000FF"/>
+        </w:rPr>
+      </w:pPr>
+    </w:p>
+    <w:p>
+      <w:pPr>
+        <w:spacing w:after="432" w:line="259" w:lineRule="auto"/>
+        <w:rPr>
+          <w:i/>
+          <w:color w:val="0000FF"/>
+        </w:rPr>
+      </w:pPr>
+    </w:p>
+    <w:p>
+      <w:pPr>
+        <w:spacing w:after="432" w:line="259" w:lineRule="auto"/>
+        <w:rPr>
+          <w:i/>
+          <w:color w:val="0000FF"/>
+        </w:rPr>
+      </w:pPr>
+    </w:p>
+    <w:p>
+      <w:pPr>
+        <w:spacing w:after="432" w:line="259" w:lineRule="auto"/>
+        <w:rPr>
+          <w:i/>
+          <w:color w:val="0000FF"/>
+        </w:rPr>
+      </w:pPr>
+    </w:p>
+    <w:p>
+      <w:pPr>
         <w:pStyle w:val="Ttulo3"/>
-        <w:ind w:left="1196"/>
-      </w:pPr>
-      <w:bookmarkStart w:id="39" w:name="_Toc533715275"/>
-      <w:r>
-        <w:t>3.3.2 Seguridad</w:t>
-      </w:r>
-      <w:bookmarkEnd w:id="39"/>
-      <w:r>
+      </w:pPr>
+      <w:r>
+        <w:rPr>
+          <w:rFonts w:ascii="Calibri" w:eastAsia="Calibri" w:hAnsi="Calibri" w:cs="Calibri"/>
+          <w:b/>
+          <w:sz w:val="22"/>
+        </w:rPr>
+        <w:lastRenderedPageBreak/>
+        <w:tab/>
+      </w:r>
+      <w:bookmarkStart w:id="38" w:name="_Toc534488434"/>
+      <w:r>
+        <w:t xml:space="preserve">3.2.16 Gestión de creación de </w:t>
+      </w:r>
+      <w:r>
+        <w:t>solicitudes</w:t>
+      </w:r>
+      <w:bookmarkEnd w:id="38"/>
+      <w:r>
+        <w:rPr>
+          <w:color w:val="0000FF"/>
+        </w:rPr>
         <w:t xml:space="preserve"> </w:t>
       </w:r>
     </w:p>
     <w:p>
       <w:pPr>
-        <w:spacing w:after="37" w:line="259" w:lineRule="auto"/>
-        <w:ind w:left="1201"/>
+        <w:spacing w:after="0" w:line="259" w:lineRule="auto"/>
+        <w:ind w:left="1441"/>
       </w:pPr>
       <w:r>
         <w:t xml:space="preserve"> </w:t>
       </w:r>
     </w:p>
-    <w:p>
-      <w:pPr>
-        <w:spacing w:line="378" w:lineRule="auto"/>
-        <w:ind w:left="1426" w:right="53" w:firstLine="721"/>
-      </w:pPr>
-      <w:r>
-        <w:t xml:space="preserve">Se garantiza al usuario que la información que ingresen de los distintos métodos de pago como tarjetas de crédito/débito estén guardados de manera 100% segura. </w:t>
-      </w:r>
-    </w:p>
-    <w:p>
-      <w:pPr>
-        <w:spacing w:after="269" w:line="380" w:lineRule="auto"/>
-        <w:ind w:left="1441" w:right="10" w:firstLine="721"/>
-      </w:pPr>
-      <w:r>
-        <w:t xml:space="preserve">Las contraseñas deben estar encriptadas de la mejor forma posible se utilizará el algoritmo de </w:t>
-      </w:r>
-      <w:proofErr w:type="spellStart"/>
-      <w:r>
-        <w:t>Advanced</w:t>
-      </w:r>
-      <w:proofErr w:type="spellEnd"/>
-      <w:r>
-        <w:t xml:space="preserve"> </w:t>
-      </w:r>
-      <w:proofErr w:type="spellStart"/>
-      <w:r>
-        <w:t>Encryption</w:t>
-      </w:r>
-      <w:proofErr w:type="spellEnd"/>
-      <w:r>
-        <w:t xml:space="preserve"> Standard de 256 bits (AES-256) para garantizar la seguridad de las cuentas de los usuarios. </w:t>
-      </w:r>
-    </w:p>
-    <w:p>
-      <w:pPr>
-        <w:pStyle w:val="Ttulo3"/>
-        <w:spacing w:after="201"/>
-        <w:ind w:left="1196"/>
-      </w:pPr>
-      <w:bookmarkStart w:id="40" w:name="_Toc533715276"/>
-      <w:r>
-        <w:t>3.3.</w:t>
-      </w:r>
-      <w:r>
-        <w:t>3</w:t>
-      </w:r>
-      <w:r>
-        <w:t xml:space="preserve"> Disponibilidad</w:t>
-      </w:r>
-      <w:bookmarkEnd w:id="40"/>
-      <w:r>
-        <w:t xml:space="preserve"> </w:t>
-      </w:r>
-    </w:p>
-    <w:p>
-      <w:pPr>
-        <w:spacing w:after="270" w:line="378" w:lineRule="auto"/>
-        <w:ind w:left="1201" w:right="53" w:firstLine="240"/>
-      </w:pPr>
-      <w:r>
-        <w:t xml:space="preserve">El sistema debe estar disponible las 24/7 para que los usuarios puedan utilizarla en cualquier momento. </w:t>
-      </w:r>
-      <w:r>
-        <w:t>Habrá</w:t>
-      </w:r>
-      <w:r>
-        <w:t xml:space="preserve"> servidores en diferentes regiones y distribuidos de tal forma que puedan soportar gran cantidad de peticiones y que puedan tener un balanceo de carga adecuado. </w:t>
-      </w:r>
-      <w:r>
-        <w:t>Además,</w:t>
-      </w:r>
-      <w:r>
-        <w:t xml:space="preserve"> debe tener una buena replicación por si en algún momento uno de estos llegara a fallar. </w:t>
-      </w:r>
-    </w:p>
-    <w:p>
-      <w:pPr>
-        <w:pStyle w:val="Ttulo3"/>
-        <w:spacing w:after="201"/>
-        <w:ind w:left="1196"/>
-      </w:pPr>
-      <w:bookmarkStart w:id="41" w:name="_Toc533715277"/>
-      <w:r>
-        <w:t>3.3.5 Mantenibilidad</w:t>
-      </w:r>
-      <w:bookmarkEnd w:id="41"/>
-      <w:r>
-        <w:t xml:space="preserve"> </w:t>
-      </w:r>
-    </w:p>
-    <w:p>
-      <w:pPr>
-        <w:spacing w:line="378" w:lineRule="auto"/>
-        <w:ind w:left="1201" w:right="53" w:firstLine="240"/>
-      </w:pPr>
-      <w:r>
-        <w:t xml:space="preserve">El mantenimiento del sistema debe ser realizado ya sea por diferentes desarrolladores o bien administradores asignados en cada lugar. </w:t>
-      </w:r>
-    </w:p>
-    <w:p>
-      <w:pPr>
-        <w:spacing w:line="378" w:lineRule="auto"/>
-        <w:ind w:left="1201" w:right="53" w:firstLine="240"/>
-      </w:pPr>
-      <w:r>
-        <w:lastRenderedPageBreak/>
-        <w:t xml:space="preserve"> </w:t>
-      </w:r>
-      <w:r>
-        <w:t>El mantenimiento puede</w:t>
-      </w:r>
-      <w:r>
-        <w:t xml:space="preserve"> ser mejoras del sistema o bien soluciones a algún problema. El mantenimiento debe ser realizado de la manera más eficiente posible para que los usuarios no tengan problemas con el sistema.  </w:t>
-      </w:r>
-    </w:p>
-    <w:p>
-      <w:pPr>
-        <w:spacing w:after="270" w:line="378" w:lineRule="auto"/>
-        <w:ind w:left="1201" w:right="53" w:firstLine="240"/>
-      </w:pPr>
-      <w:r>
-        <w:t>Semanalmente se deben ver las estadísticas para verificar que todo esté de manera correcta. Sin embargo, diariamente se debe verificar el correcto funcionamiento del sistema.</w:t>
-      </w:r>
+    <w:tbl>
+      <w:tblPr>
+        <w:tblStyle w:val="TableGrid"/>
+        <w:tblW w:w="7056" w:type="dxa"/>
+        <w:tblInd w:w="1443" w:type="dxa"/>
+        <w:tblCellMar>
+          <w:top w:w="135" w:type="dxa"/>
+          <w:left w:w="103" w:type="dxa"/>
+          <w:right w:w="115" w:type="dxa"/>
+        </w:tblCellMar>
+        <w:tblLook w:val="04A0" w:firstRow="1" w:lastRow="0" w:firstColumn="1" w:lastColumn="0" w:noHBand="0" w:noVBand="1"/>
+      </w:tblPr>
+      <w:tblGrid>
+        <w:gridCol w:w="3528"/>
+        <w:gridCol w:w="3528"/>
+      </w:tblGrid>
+      <w:tr>
+        <w:trPr>
+          <w:trHeight w:val="661"/>
+        </w:trPr>
+        <w:tc>
+          <w:tcPr>
+            <w:tcW w:w="3528" w:type="dxa"/>
+            <w:tcBorders>
+              <w:top w:val="single" w:sz="6" w:space="0" w:color="000000"/>
+              <w:left w:val="single" w:sz="6" w:space="0" w:color="000000"/>
+              <w:bottom w:val="single" w:sz="6" w:space="0" w:color="000000"/>
+              <w:right w:val="single" w:sz="6" w:space="0" w:color="000000"/>
+            </w:tcBorders>
+          </w:tcPr>
+          <w:p>
+            <w:pPr>
+              <w:spacing w:line="259" w:lineRule="auto"/>
+            </w:pPr>
+            <w:r>
+              <w:rPr>
+                <w:b/>
+              </w:rPr>
+              <w:t xml:space="preserve">Número de Requisito </w:t>
+            </w:r>
+          </w:p>
+        </w:tc>
+        <w:tc>
+          <w:tcPr>
+            <w:tcW w:w="3528" w:type="dxa"/>
+            <w:tcBorders>
+              <w:top w:val="single" w:sz="6" w:space="0" w:color="000000"/>
+              <w:left w:val="single" w:sz="6" w:space="0" w:color="000000"/>
+              <w:bottom w:val="single" w:sz="6" w:space="0" w:color="000000"/>
+              <w:right w:val="single" w:sz="6" w:space="0" w:color="000000"/>
+            </w:tcBorders>
+          </w:tcPr>
+          <w:p>
+            <w:pPr>
+              <w:spacing w:line="259" w:lineRule="auto"/>
+            </w:pPr>
+            <w:r>
+              <w:t>RF16</w:t>
+            </w:r>
+          </w:p>
+        </w:tc>
+      </w:tr>
+      <w:tr>
+        <w:trPr>
+          <w:trHeight w:val="661"/>
+        </w:trPr>
+        <w:tc>
+          <w:tcPr>
+            <w:tcW w:w="3528" w:type="dxa"/>
+            <w:tcBorders>
+              <w:top w:val="single" w:sz="6" w:space="0" w:color="000000"/>
+              <w:left w:val="single" w:sz="6" w:space="0" w:color="000000"/>
+              <w:bottom w:val="single" w:sz="6" w:space="0" w:color="000000"/>
+              <w:right w:val="single" w:sz="6" w:space="0" w:color="000000"/>
+            </w:tcBorders>
+          </w:tcPr>
+          <w:p>
+            <w:pPr>
+              <w:spacing w:line="259" w:lineRule="auto"/>
+            </w:pPr>
+            <w:r>
+              <w:rPr>
+                <w:b/>
+              </w:rPr>
+              <w:t xml:space="preserve">Nombre de Requisito </w:t>
+            </w:r>
+          </w:p>
+        </w:tc>
+        <w:tc>
+          <w:tcPr>
+            <w:tcW w:w="3528" w:type="dxa"/>
+            <w:tcBorders>
+              <w:top w:val="single" w:sz="6" w:space="0" w:color="000000"/>
+              <w:left w:val="single" w:sz="6" w:space="0" w:color="000000"/>
+              <w:bottom w:val="single" w:sz="6" w:space="0" w:color="000000"/>
+              <w:right w:val="single" w:sz="6" w:space="0" w:color="000000"/>
+            </w:tcBorders>
+          </w:tcPr>
+          <w:p>
+            <w:pPr>
+              <w:spacing w:line="259" w:lineRule="auto"/>
+            </w:pPr>
+            <w:r>
+              <w:t>Gestión de estados de publicaciones</w:t>
+            </w:r>
+          </w:p>
+        </w:tc>
+      </w:tr>
+      <w:tr>
+        <w:trPr>
+          <w:trHeight w:val="661"/>
+        </w:trPr>
+        <w:tc>
+          <w:tcPr>
+            <w:tcW w:w="3528" w:type="dxa"/>
+            <w:tcBorders>
+              <w:top w:val="single" w:sz="6" w:space="0" w:color="000000"/>
+              <w:left w:val="single" w:sz="6" w:space="0" w:color="000000"/>
+              <w:bottom w:val="single" w:sz="6" w:space="0" w:color="000000"/>
+              <w:right w:val="single" w:sz="6" w:space="0" w:color="000000"/>
+            </w:tcBorders>
+          </w:tcPr>
+          <w:p>
+            <w:pPr>
+              <w:spacing w:line="259" w:lineRule="auto"/>
+            </w:pPr>
+            <w:r>
+              <w:rPr>
+                <w:b/>
+              </w:rPr>
+              <w:t xml:space="preserve">Tipo </w:t>
+            </w:r>
+          </w:p>
+        </w:tc>
+        <w:tc>
+          <w:tcPr>
+            <w:tcW w:w="3528" w:type="dxa"/>
+            <w:tcBorders>
+              <w:top w:val="single" w:sz="6" w:space="0" w:color="000000"/>
+              <w:left w:val="single" w:sz="6" w:space="0" w:color="000000"/>
+              <w:bottom w:val="single" w:sz="6" w:space="0" w:color="000000"/>
+              <w:right w:val="single" w:sz="6" w:space="0" w:color="000000"/>
+            </w:tcBorders>
+          </w:tcPr>
+          <w:p>
+            <w:pPr>
+              <w:spacing w:line="259" w:lineRule="auto"/>
+            </w:pPr>
+            <w:r>
+              <w:t xml:space="preserve">Requisito </w:t>
+            </w:r>
+          </w:p>
+        </w:tc>
+      </w:tr>
+      <w:tr>
+        <w:trPr>
+          <w:trHeight w:val="661"/>
+        </w:trPr>
+        <w:tc>
+          <w:tcPr>
+            <w:tcW w:w="3528" w:type="dxa"/>
+            <w:tcBorders>
+              <w:top w:val="single" w:sz="6" w:space="0" w:color="000000"/>
+              <w:left w:val="single" w:sz="6" w:space="0" w:color="000000"/>
+              <w:bottom w:val="single" w:sz="6" w:space="0" w:color="000000"/>
+              <w:right w:val="single" w:sz="6" w:space="0" w:color="000000"/>
+            </w:tcBorders>
+          </w:tcPr>
+          <w:p>
+            <w:pPr>
+              <w:spacing w:line="259" w:lineRule="auto"/>
+            </w:pPr>
+            <w:r>
+              <w:rPr>
+                <w:b/>
+              </w:rPr>
+              <w:t xml:space="preserve">Prioridad del Requisito </w:t>
+            </w:r>
+          </w:p>
+        </w:tc>
+        <w:tc>
+          <w:tcPr>
+            <w:tcW w:w="3528" w:type="dxa"/>
+            <w:tcBorders>
+              <w:top w:val="single" w:sz="6" w:space="0" w:color="000000"/>
+              <w:left w:val="single" w:sz="6" w:space="0" w:color="000000"/>
+              <w:bottom w:val="single" w:sz="6" w:space="0" w:color="000000"/>
+              <w:right w:val="single" w:sz="6" w:space="0" w:color="000000"/>
+            </w:tcBorders>
+          </w:tcPr>
+          <w:p>
+            <w:pPr>
+              <w:spacing w:line="259" w:lineRule="auto"/>
+            </w:pPr>
+            <w:r>
+              <w:t xml:space="preserve">Alta </w:t>
+            </w:r>
+          </w:p>
+        </w:tc>
+      </w:tr>
+    </w:tbl>
+    <w:p>
+      <w:pPr>
+        <w:spacing w:after="157" w:line="259" w:lineRule="auto"/>
+      </w:pPr>
       <w:r>
         <w:rPr>
           <w:i/>
@@ -15400,15 +16047,178 @@
     </w:p>
     <w:p>
       <w:pPr>
+        <w:pStyle w:val="Sinespaciado"/>
+        <w:ind w:left="596" w:firstLine="708"/>
+      </w:pPr>
+      <w:r>
+        <w:t>El administrador en esta sección podrá listar y visualizar detalles de las publicaciones hechas como lo son el id de la publicación, el correo del usuario, es estado, si esta activado o desactivado y podrá cambiarlos.</w:t>
+      </w:r>
+    </w:p>
+    <w:p>
+      <w:pPr>
+        <w:pStyle w:val="Sinespaciado"/>
+      </w:pPr>
+    </w:p>
+    <w:p>
+      <w:pPr>
+        <w:pStyle w:val="Ttulo2"/>
+        <w:spacing w:after="375"/>
+        <w:ind w:left="596"/>
+      </w:pPr>
+      <w:bookmarkStart w:id="39" w:name="_Toc534488435"/>
+      <w:r>
+        <w:t>3.3 Requisitos no funcionales</w:t>
+      </w:r>
+      <w:bookmarkEnd w:id="39"/>
+      <w:r>
+        <w:t xml:space="preserve"> </w:t>
+      </w:r>
+    </w:p>
+    <w:p>
+      <w:pPr>
         <w:pStyle w:val="Ttulo3"/>
         <w:spacing w:after="201"/>
         <w:ind w:left="1196"/>
       </w:pPr>
-      <w:bookmarkStart w:id="42" w:name="_Toc533715278"/>
-      <w:r>
-        <w:t>3.3.6 Portabilidad</w:t>
+      <w:bookmarkStart w:id="40" w:name="_Toc534488436"/>
+      <w:r>
+        <w:t>3.3.1 Requisitos de rendimiento</w:t>
+      </w:r>
+      <w:bookmarkEnd w:id="40"/>
+      <w:r>
+        <w:rPr>
+          <w:b/>
+        </w:rPr>
+        <w:t xml:space="preserve"> </w:t>
+      </w:r>
+    </w:p>
+    <w:p>
+      <w:pPr>
+        <w:spacing w:after="270" w:line="378" w:lineRule="auto"/>
+        <w:ind w:left="1426" w:right="53" w:firstLine="721"/>
+      </w:pPr>
+      <w:r>
+        <w:t>Debido a la cantidad de usuarios que podrían utilizar la aplicación al mismo tiempo es importante que el 100% de las transacciones hechas en la aplicación debe de realizarse en menos de 2 segundos haciendo que los usuarios del sistema se sientan muy conformes con el tiempo de respuesta. Al momento de realizar una compra es importante que la transacción hacia al banco de hecha de manera rápida y eficaz para poder darle una respuesta rápida al usuario.</w:t>
+      </w:r>
+      <w:r>
+        <w:rPr>
+          <w:i/>
+          <w:color w:val="0000FF"/>
+        </w:rPr>
+        <w:t xml:space="preserve"> </w:t>
+      </w:r>
+    </w:p>
+    <w:p>
+      <w:pPr>
+        <w:pStyle w:val="Ttulo3"/>
+        <w:ind w:left="1196"/>
+      </w:pPr>
+      <w:bookmarkStart w:id="41" w:name="_Toc534488437"/>
+      <w:r>
+        <w:t>3.3.2 Seguridad</w:t>
+      </w:r>
+      <w:bookmarkEnd w:id="41"/>
+      <w:r>
+        <w:t xml:space="preserve"> </w:t>
+      </w:r>
+    </w:p>
+    <w:p>
+      <w:pPr>
+        <w:spacing w:after="37" w:line="259" w:lineRule="auto"/>
+        <w:ind w:left="1201"/>
+      </w:pPr>
+      <w:r>
+        <w:t xml:space="preserve"> </w:t>
+      </w:r>
+    </w:p>
+    <w:p>
+      <w:pPr>
+        <w:spacing w:line="378" w:lineRule="auto"/>
+        <w:ind w:left="1426" w:right="53" w:firstLine="721"/>
+      </w:pPr>
+      <w:r>
+        <w:t xml:space="preserve">Se garantiza al usuario que la información que ingresen de los distintos métodos de pago como tarjetas de crédito/débito estén guardados de manera 100% segura. </w:t>
+      </w:r>
+    </w:p>
+    <w:p>
+      <w:pPr>
+        <w:spacing w:after="269" w:line="380" w:lineRule="auto"/>
+        <w:ind w:left="1441" w:right="10" w:firstLine="721"/>
+      </w:pPr>
+      <w:r>
+        <w:lastRenderedPageBreak/>
+        <w:t xml:space="preserve">Las contraseñas deben estar encriptadas de la mejor forma posible se utilizará el algoritmo de </w:t>
+      </w:r>
+      <w:proofErr w:type="spellStart"/>
+      <w:r>
+        <w:t>Advanced</w:t>
+      </w:r>
+      <w:proofErr w:type="spellEnd"/>
+      <w:r>
+        <w:t xml:space="preserve"> </w:t>
+      </w:r>
+      <w:proofErr w:type="spellStart"/>
+      <w:r>
+        <w:t>Encryption</w:t>
+      </w:r>
+      <w:proofErr w:type="spellEnd"/>
+      <w:r>
+        <w:t xml:space="preserve"> Standard de 256 bits (AES-256) para garantizar la seguridad de las cuentas de los usuarios. </w:t>
+      </w:r>
+    </w:p>
+    <w:p>
+      <w:pPr>
+        <w:pStyle w:val="Ttulo3"/>
+        <w:spacing w:after="201"/>
+        <w:ind w:left="1196"/>
+      </w:pPr>
+      <w:bookmarkStart w:id="42" w:name="_Toc534488438"/>
+      <w:r>
+        <w:t>3.3.</w:t>
+      </w:r>
+      <w:r>
+        <w:t>3</w:t>
+      </w:r>
+      <w:r>
+        <w:t xml:space="preserve"> Disponibilidad</w:t>
       </w:r>
       <w:bookmarkEnd w:id="42"/>
+      <w:r>
+        <w:t xml:space="preserve"> </w:t>
+      </w:r>
+    </w:p>
+    <w:p>
+      <w:pPr>
+        <w:spacing w:after="270" w:line="378" w:lineRule="auto"/>
+        <w:ind w:left="1201" w:right="53" w:firstLine="240"/>
+      </w:pPr>
+      <w:r>
+        <w:t xml:space="preserve">El sistema debe estar disponible las 24/7 para que los usuarios puedan utilizarla en cualquier momento. </w:t>
+      </w:r>
+      <w:r>
+        <w:t>Habrá</w:t>
+      </w:r>
+      <w:r>
+        <w:t xml:space="preserve"> servidores en diferentes regiones y distribuidos de tal forma que puedan soportar gran cantidad de peticiones y que puedan tener un balanceo de carga adecuado. </w:t>
+      </w:r>
+      <w:r>
+        <w:t>Además,</w:t>
+      </w:r>
+      <w:r>
+        <w:t xml:space="preserve"> debe tener una buena replicación por si en algún momento uno de estos llegara a fallar. </w:t>
+      </w:r>
+    </w:p>
+    <w:p>
+      <w:pPr>
+        <w:pStyle w:val="Ttulo3"/>
+        <w:spacing w:after="201"/>
+        <w:ind w:left="1196"/>
+      </w:pPr>
+      <w:bookmarkStart w:id="43" w:name="_Toc534488439"/>
+      <w:r>
+        <w:t>3.3.5 Mantenibilidad</w:t>
+      </w:r>
+      <w:bookmarkEnd w:id="43"/>
       <w:r>
         <w:t xml:space="preserve"> </w:t>
       </w:r>
@@ -15417,6 +16227,64 @@
       <w:pPr>
         <w:spacing w:line="378" w:lineRule="auto"/>
         <w:ind w:left="1201" w:right="53" w:firstLine="240"/>
+      </w:pPr>
+      <w:r>
+        <w:t xml:space="preserve">El mantenimiento del sistema debe ser realizado ya sea por diferentes desarrolladores o bien administradores asignados en cada lugar. </w:t>
+      </w:r>
+    </w:p>
+    <w:p>
+      <w:pPr>
+        <w:spacing w:line="378" w:lineRule="auto"/>
+        <w:ind w:left="1201" w:right="53" w:firstLine="240"/>
+      </w:pPr>
+      <w:r>
+        <w:t xml:space="preserve"> </w:t>
+      </w:r>
+      <w:r>
+        <w:t>El mantenimiento puede</w:t>
+      </w:r>
+      <w:r>
+        <w:t xml:space="preserve"> ser mejoras del sistema o bien soluciones a algún problema. El mantenimiento debe ser realizado de la manera más eficiente posible para que los usuarios no tengan problemas con el sistema.  </w:t>
+      </w:r>
+    </w:p>
+    <w:p>
+      <w:pPr>
+        <w:spacing w:after="270" w:line="378" w:lineRule="auto"/>
+        <w:ind w:left="1201" w:right="53" w:firstLine="240"/>
+      </w:pPr>
+      <w:r>
+        <w:t>Semanalmente se deben ver las estadísticas para verificar que todo esté de manera correcta. Sin embargo, diariamente se debe verificar el correcto funcionamiento del sistema.</w:t>
+      </w:r>
+      <w:r>
+        <w:rPr>
+          <w:i/>
+          <w:color w:val="0000FF"/>
+        </w:rPr>
+        <w:t xml:space="preserve"> </w:t>
+      </w:r>
+    </w:p>
+    <w:p>
+      <w:pPr>
+        <w:pStyle w:val="Ttulo3"/>
+        <w:spacing w:after="201"/>
+        <w:ind w:left="1196"/>
+      </w:pPr>
+      <w:bookmarkStart w:id="44" w:name="_Toc534488440"/>
+      <w:r>
+        <w:t>3.3.6 Portabilidad</w:t>
+      </w:r>
+      <w:bookmarkEnd w:id="44"/>
+      <w:r>
+        <w:t xml:space="preserve"> </w:t>
+      </w:r>
+    </w:p>
+    <w:p>
+      <w:pPr>
+        <w:spacing w:line="378" w:lineRule="auto"/>
+        <w:ind w:left="1201" w:right="53" w:firstLine="240"/>
+        <w:rPr>
+          <w:i/>
+        </w:rPr>
       </w:pPr>
       <w:r>
         <w:t>El sistema debe funcionar en los diferentes dispositivos como computadoras, tabletas y celulares. La página web debe funcionar en diferentes navegadores como Google Chrome, Firefox, etc.</w:t>
@@ -15430,15 +16298,34 @@
     </w:p>
     <w:p>
       <w:pPr>
+        <w:spacing w:line="378" w:lineRule="auto"/>
+        <w:ind w:left="1201" w:right="53" w:firstLine="240"/>
+      </w:pPr>
+    </w:p>
+    <w:p>
+      <w:pPr>
+        <w:spacing w:line="378" w:lineRule="auto"/>
+        <w:ind w:left="1201" w:right="53" w:firstLine="240"/>
+      </w:pPr>
+    </w:p>
+    <w:p>
+      <w:pPr>
+        <w:spacing w:line="378" w:lineRule="auto"/>
+        <w:ind w:left="1201" w:right="53" w:firstLine="240"/>
+      </w:pPr>
+    </w:p>
+    <w:p>
+      <w:pPr>
         <w:pStyle w:val="Ttulo2"/>
         <w:spacing w:after="209"/>
         <w:ind w:left="596"/>
       </w:pPr>
-      <w:bookmarkStart w:id="43" w:name="_Toc533715279"/>
-      <w:r>
+      <w:bookmarkStart w:id="45" w:name="_Toc534488441"/>
+      <w:r>
+        <w:lastRenderedPageBreak/>
         <w:t>3.4 Otros requisitos</w:t>
       </w:r>
-      <w:bookmarkEnd w:id="43"/>
+      <w:bookmarkEnd w:id="45"/>
       <w:r>
         <w:t xml:space="preserve"> </w:t>
       </w:r>
@@ -15449,11 +16336,11 @@
         <w:spacing w:after="216"/>
         <w:ind w:left="1196"/>
       </w:pPr>
-      <w:bookmarkStart w:id="44" w:name="_Toc533715280"/>
+      <w:bookmarkStart w:id="46" w:name="_Toc534488442"/>
       <w:r>
         <w:t>3.4.1 Requisitos Legales</w:t>
       </w:r>
-      <w:bookmarkEnd w:id="44"/>
+      <w:bookmarkEnd w:id="46"/>
       <w:r>
         <w:t xml:space="preserve"> </w:t>
       </w:r>
@@ -22144,7 +23031,7 @@
 
 <file path=customXml/item1.xml><?xml version="1.0" encoding="utf-8"?>
 <CoverPageProperties xmlns="http://schemas.microsoft.com/office/2006/coverPageProps">
-  <PublishDate>2018-12-28T00:00:00</PublishDate>
+  <PublishDate>2019-01-05T00:00:00</PublishDate>
   <Abstract/>
   <CompanyAddress/>
   <CompanyPhone/>
@@ -22166,7 +23053,7 @@
 </file>
 
 <file path=customXml/itemProps2.xml><?xml version="1.0" encoding="utf-8"?>
-<ds:datastoreItem xmlns:ds="http://schemas.openxmlformats.org/officeDocument/2006/customXml" ds:itemID="{97F27C96-F468-4D36-A918-A5009B1468B1}">
+<ds:datastoreItem xmlns:ds="http://schemas.openxmlformats.org/officeDocument/2006/customXml" ds:itemID="{527764A2-A0FF-4AEF-8374-3495CB544EAC}">
   <ds:schemaRefs>
     <ds:schemaRef ds:uri="http://schemas.openxmlformats.org/officeDocument/2006/bibliography"/>
   </ds:schemaRefs>

</xml_diff>